<commit_message>
update mat file and marvl plots for phytoplankton biomass
</commit_message>
<xml_diff>
--- a/data-governance/MARVL Conversion (Phytoplankton).docx
+++ b/data-governance/MARVL Conversion (Phytoplankton).docx
@@ -388,15 +388,6 @@
             <w:r>
               <w:rPr>
                 <w:rFonts w:ascii="Times New Roman" w:hAnsi="Times New Roman" w:cs="Times New Roman"/>
-                <w:color w:val="FF0000"/>
-                <w:sz w:val="24"/>
-                <w:szCs w:val="24"/>
-              </w:rPr>
-              <w:t>4</w:t>
-            </w:r>
-            <w:r>
-              <w:rPr>
-                <w:rFonts w:ascii="Times New Roman" w:hAnsi="Times New Roman" w:cs="Times New Roman"/>
                 <w:sz w:val="24"/>
                 <w:szCs w:val="24"/>
               </w:rPr>
@@ -942,15 +933,6 @@
             <w:r>
               <w:rPr>
                 <w:rFonts w:ascii="Times New Roman" w:hAnsi="Times New Roman" w:cs="Times New Roman"/>
-                <w:color w:val="FF0000"/>
-                <w:sz w:val="24"/>
-                <w:szCs w:val="24"/>
-              </w:rPr>
-              <w:t>7</w:t>
-            </w:r>
-            <w:r>
-              <w:rPr>
-                <w:rFonts w:ascii="Times New Roman" w:hAnsi="Times New Roman" w:cs="Times New Roman"/>
                 <w:sz w:val="24"/>
                 <w:szCs w:val="24"/>
               </w:rPr>
@@ -1392,15 +1374,6 @@
             <w:r>
               <w:rPr>
                 <w:rFonts w:ascii="Times New Roman" w:hAnsi="Times New Roman" w:cs="Times New Roman"/>
-                <w:color w:val="FF0000"/>
-                <w:sz w:val="24"/>
-                <w:szCs w:val="24"/>
-              </w:rPr>
-              <w:t>1</w:t>
-            </w:r>
-            <w:r>
-              <w:rPr>
-                <w:rFonts w:ascii="Times New Roman" w:hAnsi="Times New Roman" w:cs="Times New Roman"/>
                 <w:sz w:val="24"/>
                 <w:szCs w:val="24"/>
               </w:rPr>
@@ -1472,15 +1445,6 @@
                 <w:szCs w:val="24"/>
               </w:rPr>
               <w:t>var0076</w:t>
-            </w:r>
-            <w:r>
-              <w:rPr>
-                <w:rFonts w:ascii="Times New Roman" w:hAnsi="Times New Roman" w:cs="Times New Roman"/>
-                <w:color w:val="FF0000"/>
-                <w:sz w:val="24"/>
-                <w:szCs w:val="24"/>
-              </w:rPr>
-              <w:t>2</w:t>
             </w:r>
             <w:r>
               <w:rPr>
@@ -2373,15 +2337,7 @@
                 <w:sz w:val="24"/>
                 <w:szCs w:val="24"/>
               </w:rPr>
-              <w:t>v</w:t>
-            </w:r>
-            <w:r>
-              <w:rPr>
-                <w:rFonts w:ascii="Times New Roman" w:hAnsi="Times New Roman" w:cs="Times New Roman"/>
-                <w:sz w:val="24"/>
-                <w:szCs w:val="24"/>
-              </w:rPr>
-              <w:t>ar00041</w:t>
+              <w:t>var00778</w:t>
             </w:r>
           </w:p>
         </w:tc>
@@ -2841,15 +2797,7 @@
                 <w:sz w:val="24"/>
                 <w:szCs w:val="24"/>
               </w:rPr>
-              <w:t>v</w:t>
-            </w:r>
-            <w:r>
-              <w:rPr>
-                <w:rFonts w:ascii="Times New Roman" w:hAnsi="Times New Roman" w:cs="Times New Roman"/>
-                <w:sz w:val="24"/>
-                <w:szCs w:val="24"/>
-              </w:rPr>
-              <w:t>ar00039</w:t>
+              <w:t>var00779</w:t>
             </w:r>
           </w:p>
         </w:tc>
@@ -2942,38 +2890,6 @@
                 <w:sz w:val="24"/>
                 <w:szCs w:val="24"/>
               </w:rPr>
-              <w:t>v</w:t>
-            </w:r>
-            <w:r>
-              <w:rPr>
-                <w:rFonts w:ascii="Times New Roman" w:hAnsi="Times New Roman" w:cs="Times New Roman"/>
-                <w:sz w:val="24"/>
-                <w:szCs w:val="24"/>
-              </w:rPr>
-              <w:t>ar0076</w:t>
-            </w:r>
-            <w:r>
-              <w:rPr>
-                <w:rFonts w:ascii="Times New Roman" w:hAnsi="Times New Roman" w:cs="Times New Roman"/>
-                <w:sz w:val="24"/>
-                <w:szCs w:val="24"/>
-              </w:rPr>
-              <w:t>1 + var00762</w:t>
-            </w:r>
-            <w:r>
-              <w:rPr>
-                <w:rFonts w:ascii="Times New Roman" w:hAnsi="Times New Roman" w:cs="Times New Roman"/>
-                <w:sz w:val="24"/>
-                <w:szCs w:val="24"/>
-              </w:rPr>
-              <w:t xml:space="preserve"> + </w:t>
-            </w:r>
-            <w:r>
-              <w:rPr>
-                <w:rFonts w:ascii="Times New Roman" w:hAnsi="Times New Roman" w:cs="Times New Roman"/>
-                <w:sz w:val="24"/>
-                <w:szCs w:val="24"/>
-              </w:rPr>
               <w:t>sum (var00609 + var00610 + … + var00622)</w:t>
             </w:r>
           </w:p>
@@ -3216,7 +3132,6 @@
             <w:r>
               <w:rPr>
                 <w:rFonts w:ascii="Times New Roman" w:hAnsi="Times New Roman" w:cs="Times New Roman"/>
-                <w:color w:val="FF0000"/>
                 <w:sz w:val="24"/>
                 <w:szCs w:val="24"/>
               </w:rPr>
@@ -3273,7 +3188,6 @@
             <w:r>
               <w:rPr>
                 <w:rFonts w:ascii="Times New Roman" w:hAnsi="Times New Roman" w:cs="Times New Roman"/>
-                <w:color w:val="FF0000"/>
                 <w:sz w:val="24"/>
                 <w:szCs w:val="24"/>
               </w:rPr>
@@ -3430,7 +3344,6 @@
           <w:rFonts w:ascii="Times New Roman" w:hAnsi="Times New Roman" w:cs="Times New Roman"/>
           <w:b/>
           <w:bCs/>
-          <w:color w:val="FF0000"/>
           <w:sz w:val="24"/>
           <w:szCs w:val="24"/>
         </w:rPr>
@@ -5061,7 +4974,6 @@
         <m:r>
           <w:rPr>
             <w:rFonts w:ascii="Cambria Math" w:hAnsi="Cambria Math" w:cs="Times New Roman"/>
-            <w:color w:val="FF0000"/>
             <w:sz w:val="24"/>
             <w:szCs w:val="24"/>
           </w:rPr>

</xml_diff>

<commit_message>
organise marvl aed plots, update marvl conversion table
</commit_message>
<xml_diff>
--- a/data-governance/MARVL Conversion (Phytoplankton).docx
+++ b/data-governance/MARVL Conversion (Phytoplankton).docx
@@ -182,7 +182,6 @@
                 <w:szCs w:val="24"/>
               </w:rPr>
             </w:pPr>
-            <w:proofErr w:type="spellStart"/>
             <w:r>
               <w:rPr>
                 <w:rFonts w:ascii="Times New Roman" w:hAnsi="Times New Roman" w:cs="Times New Roman"/>
@@ -191,10 +190,18 @@
                 <w:sz w:val="24"/>
                 <w:szCs w:val="24"/>
               </w:rPr>
-              <w:t>Masterkey</w:t>
-            </w:r>
-            <w:proofErr w:type="spellEnd"/>
-            <w:r>
+              <w:t>Masterkey Var No.</w:t>
+            </w:r>
+          </w:p>
+        </w:tc>
+        <w:tc>
+          <w:tcPr>
+            <w:tcW w:w="2897" w:type="dxa"/>
+            <w:vAlign w:val="center"/>
+          </w:tcPr>
+          <w:p>
+            <w:pPr>
+              <w:jc w:val="center"/>
               <w:rPr>
                 <w:rFonts w:ascii="Times New Roman" w:hAnsi="Times New Roman" w:cs="Times New Roman"/>
                 <w:b/>
@@ -202,18 +209,8 @@
                 <w:sz w:val="24"/>
                 <w:szCs w:val="24"/>
               </w:rPr>
-              <w:t xml:space="preserve"> Var No.</w:t>
-            </w:r>
-          </w:p>
-        </w:tc>
-        <w:tc>
-          <w:tcPr>
-            <w:tcW w:w="2897" w:type="dxa"/>
-            <w:vAlign w:val="center"/>
-          </w:tcPr>
-          <w:p>
-            <w:pPr>
-              <w:jc w:val="center"/>
+            </w:pPr>
+            <w:r>
               <w:rPr>
                 <w:rFonts w:ascii="Times New Roman" w:hAnsi="Times New Roman" w:cs="Times New Roman"/>
                 <w:b/>
@@ -221,15 +218,6 @@
                 <w:sz w:val="24"/>
                 <w:szCs w:val="24"/>
               </w:rPr>
-            </w:pPr>
-            <w:r>
-              <w:rPr>
-                <w:rFonts w:ascii="Times New Roman" w:hAnsi="Times New Roman" w:cs="Times New Roman"/>
-                <w:b/>
-                <w:bCs/>
-                <w:sz w:val="24"/>
-                <w:szCs w:val="24"/>
-              </w:rPr>
               <w:t>Name</w:t>
             </w:r>
           </w:p>
@@ -250,7 +238,6 @@
                 <w:szCs w:val="24"/>
               </w:rPr>
             </w:pPr>
-            <w:proofErr w:type="spellStart"/>
             <w:r>
               <w:rPr>
                 <w:rFonts w:ascii="Times New Roman" w:hAnsi="Times New Roman" w:cs="Times New Roman"/>
@@ -259,7 +246,6 @@
               </w:rPr>
               <w:t>Dolichospermum</w:t>
             </w:r>
-            <w:proofErr w:type="spellEnd"/>
           </w:p>
         </w:tc>
         <w:tc>
@@ -314,25 +300,7 @@
                 <w:sz w:val="24"/>
                 <w:szCs w:val="24"/>
               </w:rPr>
-              <w:t>Cyanobacteria (</w:t>
-            </w:r>
-            <w:proofErr w:type="spellStart"/>
-            <w:r>
-              <w:rPr>
-                <w:rFonts w:ascii="Times New Roman" w:hAnsi="Times New Roman" w:cs="Times New Roman"/>
-                <w:sz w:val="24"/>
-                <w:szCs w:val="24"/>
-              </w:rPr>
-              <w:t>Dolichospermum</w:t>
-            </w:r>
-            <w:proofErr w:type="spellEnd"/>
-            <w:r>
-              <w:rPr>
-                <w:rFonts w:ascii="Times New Roman" w:hAnsi="Times New Roman" w:cs="Times New Roman"/>
-                <w:sz w:val="24"/>
-                <w:szCs w:val="24"/>
-              </w:rPr>
-              <w:t xml:space="preserve"> sp.)</w:t>
+              <w:t>Cyanobacteria (Dolichospermum sp.)</w:t>
             </w:r>
           </w:p>
         </w:tc>
@@ -482,25 +450,7 @@
                 <w:sz w:val="24"/>
                 <w:szCs w:val="24"/>
               </w:rPr>
-              <w:t>Chlorophyta (</w:t>
-            </w:r>
-            <w:proofErr w:type="spellStart"/>
-            <w:r>
-              <w:rPr>
-                <w:rFonts w:ascii="Times New Roman" w:hAnsi="Times New Roman" w:cs="Times New Roman"/>
-                <w:sz w:val="24"/>
-                <w:szCs w:val="24"/>
-              </w:rPr>
-              <w:t>Ankistrodesmus</w:t>
-            </w:r>
-            <w:proofErr w:type="spellEnd"/>
-            <w:r>
-              <w:rPr>
-                <w:rFonts w:ascii="Times New Roman" w:hAnsi="Times New Roman" w:cs="Times New Roman"/>
-                <w:sz w:val="24"/>
-                <w:szCs w:val="24"/>
-              </w:rPr>
-              <w:t xml:space="preserve"> sp.)</w:t>
+              <w:t>Chlorophyta (Ankistrodesmus sp.)</w:t>
             </w:r>
           </w:p>
         </w:tc>
@@ -650,25 +600,7 @@
                 <w:sz w:val="24"/>
                 <w:szCs w:val="24"/>
               </w:rPr>
-              <w:t>Chlorophyta (</w:t>
-            </w:r>
-            <w:proofErr w:type="spellStart"/>
-            <w:r>
-              <w:rPr>
-                <w:rFonts w:ascii="Times New Roman" w:hAnsi="Times New Roman" w:cs="Times New Roman"/>
-                <w:sz w:val="24"/>
-                <w:szCs w:val="24"/>
-              </w:rPr>
-              <w:t>Botryococcus</w:t>
-            </w:r>
-            <w:proofErr w:type="spellEnd"/>
-            <w:r>
-              <w:rPr>
-                <w:rFonts w:ascii="Times New Roman" w:hAnsi="Times New Roman" w:cs="Times New Roman"/>
-                <w:sz w:val="24"/>
-                <w:szCs w:val="24"/>
-              </w:rPr>
-              <w:t xml:space="preserve"> sp.)</w:t>
+              <w:t>Chlorophyta (Botryococcus sp.)</w:t>
             </w:r>
           </w:p>
         </w:tc>
@@ -960,25 +892,7 @@
                 <w:sz w:val="24"/>
                 <w:szCs w:val="24"/>
               </w:rPr>
-              <w:t xml:space="preserve">Unidentified </w:t>
-            </w:r>
-            <w:proofErr w:type="spellStart"/>
-            <w:r>
-              <w:rPr>
-                <w:rFonts w:ascii="Times New Roman" w:hAnsi="Times New Roman" w:cs="Times New Roman"/>
-                <w:sz w:val="24"/>
-                <w:szCs w:val="24"/>
-              </w:rPr>
-              <w:t>pico</w:t>
-            </w:r>
-            <w:proofErr w:type="spellEnd"/>
-            <w:r>
-              <w:rPr>
-                <w:rFonts w:ascii="Times New Roman" w:hAnsi="Times New Roman" w:cs="Times New Roman"/>
-                <w:sz w:val="24"/>
-                <w:szCs w:val="24"/>
-              </w:rPr>
-              <w:t xml:space="preserve"> cyanobacteria</w:t>
+              <w:t>Unidentified pico cyanobacteria</w:t>
             </w:r>
           </w:p>
         </w:tc>
@@ -1045,25 +959,7 @@
                 <w:sz w:val="24"/>
                 <w:szCs w:val="24"/>
               </w:rPr>
-              <w:t>Cyanobacteria (</w:t>
-            </w:r>
-            <w:proofErr w:type="spellStart"/>
-            <w:r>
-              <w:rPr>
-                <w:rFonts w:ascii="Times New Roman" w:hAnsi="Times New Roman" w:cs="Times New Roman"/>
-                <w:sz w:val="24"/>
-                <w:szCs w:val="24"/>
-              </w:rPr>
-              <w:t>Aphanothece</w:t>
-            </w:r>
-            <w:proofErr w:type="spellEnd"/>
-            <w:r>
-              <w:rPr>
-                <w:rFonts w:ascii="Times New Roman" w:hAnsi="Times New Roman" w:cs="Times New Roman"/>
-                <w:sz w:val="24"/>
-                <w:szCs w:val="24"/>
-              </w:rPr>
-              <w:t xml:space="preserve"> sp. 1)</w:t>
+              <w:t>Cyanobacteria (Aphanothece sp. 1)</w:t>
             </w:r>
           </w:p>
         </w:tc>
@@ -1130,25 +1026,7 @@
                 <w:sz w:val="24"/>
                 <w:szCs w:val="24"/>
               </w:rPr>
-              <w:t>Cyanobacteria (</w:t>
-            </w:r>
-            <w:proofErr w:type="spellStart"/>
-            <w:r>
-              <w:rPr>
-                <w:rFonts w:ascii="Times New Roman" w:hAnsi="Times New Roman" w:cs="Times New Roman"/>
-                <w:sz w:val="24"/>
-                <w:szCs w:val="24"/>
-              </w:rPr>
-              <w:t>Aphanothece</w:t>
-            </w:r>
-            <w:proofErr w:type="spellEnd"/>
-            <w:r>
-              <w:rPr>
-                <w:rFonts w:ascii="Times New Roman" w:hAnsi="Times New Roman" w:cs="Times New Roman"/>
-                <w:sz w:val="24"/>
-                <w:szCs w:val="24"/>
-              </w:rPr>
-              <w:t xml:space="preserve"> sp.)</w:t>
+              <w:t>Cyanobacteria (Aphanothece sp.)</w:t>
             </w:r>
           </w:p>
         </w:tc>
@@ -1215,25 +1093,7 @@
                 <w:sz w:val="24"/>
                 <w:szCs w:val="24"/>
               </w:rPr>
-              <w:t>Cyanobacteria (</w:t>
-            </w:r>
-            <w:proofErr w:type="spellStart"/>
-            <w:r>
-              <w:rPr>
-                <w:rFonts w:ascii="Times New Roman" w:hAnsi="Times New Roman" w:cs="Times New Roman"/>
-                <w:sz w:val="24"/>
-                <w:szCs w:val="24"/>
-              </w:rPr>
-              <w:t>Rhabdoderma</w:t>
-            </w:r>
-            <w:proofErr w:type="spellEnd"/>
-            <w:r>
-              <w:rPr>
-                <w:rFonts w:ascii="Times New Roman" w:hAnsi="Times New Roman" w:cs="Times New Roman"/>
-                <w:sz w:val="24"/>
-                <w:szCs w:val="24"/>
-              </w:rPr>
-              <w:t xml:space="preserve"> sp.)</w:t>
+              <w:t>Cyanobacteria (Rhabdoderma sp.)</w:t>
             </w:r>
           </w:p>
         </w:tc>
@@ -1300,25 +1160,7 @@
                 <w:sz w:val="24"/>
                 <w:szCs w:val="24"/>
               </w:rPr>
-              <w:t>Cyanobacteria (</w:t>
-            </w:r>
-            <w:proofErr w:type="spellStart"/>
-            <w:r>
-              <w:rPr>
-                <w:rFonts w:ascii="Times New Roman" w:hAnsi="Times New Roman" w:cs="Times New Roman"/>
-                <w:sz w:val="24"/>
-                <w:szCs w:val="24"/>
-              </w:rPr>
-              <w:t>Synechococcus</w:t>
-            </w:r>
-            <w:proofErr w:type="spellEnd"/>
-            <w:r>
-              <w:rPr>
-                <w:rFonts w:ascii="Times New Roman" w:hAnsi="Times New Roman" w:cs="Times New Roman"/>
-                <w:sz w:val="24"/>
-                <w:szCs w:val="24"/>
-              </w:rPr>
-              <w:t xml:space="preserve"> sp.)</w:t>
+              <w:t>Cyanobacteria (Synechococcus sp.)</w:t>
             </w:r>
           </w:p>
         </w:tc>
@@ -1477,43 +1319,7 @@
                 <w:sz w:val="24"/>
                 <w:szCs w:val="24"/>
               </w:rPr>
-              <w:t>Bacillariophyta (</w:t>
-            </w:r>
-            <w:proofErr w:type="spellStart"/>
-            <w:r>
-              <w:rPr>
-                <w:rFonts w:ascii="Times New Roman" w:hAnsi="Times New Roman" w:cs="Times New Roman"/>
-                <w:sz w:val="24"/>
-                <w:szCs w:val="24"/>
-              </w:rPr>
-              <w:t>Tabellaria</w:t>
-            </w:r>
-            <w:proofErr w:type="spellEnd"/>
-            <w:r>
-              <w:rPr>
-                <w:rFonts w:ascii="Times New Roman" w:hAnsi="Times New Roman" w:cs="Times New Roman"/>
-                <w:sz w:val="24"/>
-                <w:szCs w:val="24"/>
-              </w:rPr>
-              <w:t xml:space="preserve"> </w:t>
-            </w:r>
-            <w:proofErr w:type="spellStart"/>
-            <w:r>
-              <w:rPr>
-                <w:rFonts w:ascii="Times New Roman" w:hAnsi="Times New Roman" w:cs="Times New Roman"/>
-                <w:sz w:val="24"/>
-                <w:szCs w:val="24"/>
-              </w:rPr>
-              <w:t>flocculosa</w:t>
-            </w:r>
-            <w:proofErr w:type="spellEnd"/>
-            <w:r>
-              <w:rPr>
-                <w:rFonts w:ascii="Times New Roman" w:hAnsi="Times New Roman" w:cs="Times New Roman"/>
-                <w:sz w:val="24"/>
-                <w:szCs w:val="24"/>
-              </w:rPr>
-              <w:t>)</w:t>
+              <w:t>Bacillariophyta (Tabellaria flocculosa)</w:t>
             </w:r>
             <w:commentRangeEnd w:id="0"/>
             <w:r>
@@ -1587,25 +1393,7 @@
                 <w:sz w:val="24"/>
                 <w:szCs w:val="24"/>
               </w:rPr>
-              <w:t>Bacillariophyta (</w:t>
-            </w:r>
-            <w:proofErr w:type="spellStart"/>
-            <w:r>
-              <w:rPr>
-                <w:rFonts w:ascii="Times New Roman" w:hAnsi="Times New Roman" w:cs="Times New Roman"/>
-                <w:sz w:val="24"/>
-                <w:szCs w:val="24"/>
-              </w:rPr>
-              <w:t>Achnanthes</w:t>
-            </w:r>
-            <w:proofErr w:type="spellEnd"/>
-            <w:r>
-              <w:rPr>
-                <w:rFonts w:ascii="Times New Roman" w:hAnsi="Times New Roman" w:cs="Times New Roman"/>
-                <w:sz w:val="24"/>
-                <w:szCs w:val="24"/>
-              </w:rPr>
-              <w:t xml:space="preserve"> sp.)</w:t>
+              <w:t>Bacillariophyta (Achnanthes sp.)</w:t>
             </w:r>
           </w:p>
         </w:tc>
@@ -1680,25 +1468,7 @@
                 <w:sz w:val="24"/>
                 <w:szCs w:val="24"/>
               </w:rPr>
-              <w:t>Bacillariophyta (</w:t>
-            </w:r>
-            <w:proofErr w:type="spellStart"/>
-            <w:r>
-              <w:rPr>
-                <w:rFonts w:ascii="Times New Roman" w:hAnsi="Times New Roman" w:cs="Times New Roman"/>
-                <w:sz w:val="24"/>
-                <w:szCs w:val="24"/>
-              </w:rPr>
-              <w:t>Asterionella</w:t>
-            </w:r>
-            <w:proofErr w:type="spellEnd"/>
-            <w:r>
-              <w:rPr>
-                <w:rFonts w:ascii="Times New Roman" w:hAnsi="Times New Roman" w:cs="Times New Roman"/>
-                <w:sz w:val="24"/>
-                <w:szCs w:val="24"/>
-              </w:rPr>
-              <w:t xml:space="preserve"> sp.)</w:t>
+              <w:t>Bacillariophyta (Asterionella sp.)</w:t>
             </w:r>
           </w:p>
         </w:tc>
@@ -1832,36 +1602,8 @@
                 <w:sz w:val="24"/>
                 <w:szCs w:val="24"/>
               </w:rPr>
-              <w:t xml:space="preserve">Bacillariophyta </w:t>
-            </w:r>
-            <w:proofErr w:type="spellStart"/>
-            <w:r>
-              <w:rPr>
-                <w:rFonts w:ascii="Times New Roman" w:hAnsi="Times New Roman" w:cs="Times New Roman"/>
-                <w:sz w:val="24"/>
-                <w:szCs w:val="24"/>
-              </w:rPr>
-              <w:t>Unid</w:t>
-            </w:r>
-            <w:proofErr w:type="spellEnd"/>
-            <w:r>
-              <w:rPr>
-                <w:rFonts w:ascii="Times New Roman" w:hAnsi="Times New Roman" w:cs="Times New Roman"/>
-                <w:sz w:val="24"/>
-                <w:szCs w:val="24"/>
-              </w:rPr>
-              <w:t xml:space="preserve"> Diatom-</w:t>
-            </w:r>
-            <w:proofErr w:type="spellStart"/>
-            <w:r>
-              <w:rPr>
-                <w:rFonts w:ascii="Times New Roman" w:hAnsi="Times New Roman" w:cs="Times New Roman"/>
-                <w:sz w:val="24"/>
-                <w:szCs w:val="24"/>
-              </w:rPr>
-              <w:t>Bacillariale</w:t>
-            </w:r>
-            <w:proofErr w:type="spellEnd"/>
+              <w:t>Bacillariophyta Unid Diatom-Bacillariale</w:t>
+            </w:r>
           </w:p>
         </w:tc>
       </w:tr>
@@ -1894,9 +1636,8 @@
           <w:sz w:val="24"/>
           <w:szCs w:val="24"/>
         </w:rPr>
-        <w:t xml:space="preserve">the variables between the upper cell and the lower cell. i.e. for </w:t>
-      </w:r>
-      <w:proofErr w:type="spellStart"/>
+        <w:t xml:space="preserve">the variables between the upper cell and the lower cell. i.e. for chlorophyta, … represents all the variables between </w:t>
+      </w:r>
       <w:r>
         <w:rPr>
           <w:rFonts w:ascii="Times New Roman" w:hAnsi="Times New Roman" w:cs="Times New Roman"/>
@@ -1905,50 +1646,7 @@
           <w:sz w:val="24"/>
           <w:szCs w:val="24"/>
         </w:rPr>
-        <w:t>chlorophyta</w:t>
-      </w:r>
-      <w:proofErr w:type="spellEnd"/>
-      <w:r>
-        <w:rPr>
-          <w:rFonts w:ascii="Times New Roman" w:hAnsi="Times New Roman" w:cs="Times New Roman"/>
-          <w:b/>
-          <w:bCs/>
-          <w:sz w:val="24"/>
-          <w:szCs w:val="24"/>
-        </w:rPr>
-        <w:t xml:space="preserve">, … represents all the variables between </w:t>
-      </w:r>
-      <w:r>
-        <w:rPr>
-          <w:rFonts w:ascii="Times New Roman" w:hAnsi="Times New Roman" w:cs="Times New Roman"/>
-          <w:b/>
-          <w:bCs/>
-          <w:sz w:val="24"/>
-          <w:szCs w:val="24"/>
-        </w:rPr>
-        <w:t xml:space="preserve">var00638 and var00676; for </w:t>
-      </w:r>
-      <w:proofErr w:type="spellStart"/>
-      <w:r>
-        <w:rPr>
-          <w:rFonts w:ascii="Times New Roman" w:hAnsi="Times New Roman" w:cs="Times New Roman"/>
-          <w:b/>
-          <w:bCs/>
-          <w:sz w:val="24"/>
-          <w:szCs w:val="24"/>
-        </w:rPr>
-        <w:t>bacillariophyta</w:t>
-      </w:r>
-      <w:proofErr w:type="spellEnd"/>
-      <w:r>
-        <w:rPr>
-          <w:rFonts w:ascii="Times New Roman" w:hAnsi="Times New Roman" w:cs="Times New Roman"/>
-          <w:b/>
-          <w:bCs/>
-          <w:sz w:val="24"/>
-          <w:szCs w:val="24"/>
-        </w:rPr>
-        <w:t xml:space="preserve">, … represents all the variables between var00610 and var00622. </w:t>
+        <w:t xml:space="preserve">var00638 and var00676; for bacillariophyta, … represents all the variables between var00610 and var00622. </w:t>
       </w:r>
       <w:r>
         <w:rPr>
@@ -2044,7 +1742,6 @@
                 <w:szCs w:val="24"/>
               </w:rPr>
             </w:pPr>
-            <w:proofErr w:type="spellStart"/>
             <w:r>
               <w:rPr>
                 <w:rFonts w:ascii="Times New Roman" w:hAnsi="Times New Roman" w:cs="Times New Roman"/>
@@ -2056,7 +1753,6 @@
               <w:lastRenderedPageBreak/>
               <w:t>Masterkey</w:t>
             </w:r>
-            <w:proofErr w:type="spellEnd"/>
           </w:p>
           <w:p>
             <w:pPr>
@@ -2125,7 +1821,6 @@
                 <w:szCs w:val="24"/>
               </w:rPr>
             </w:pPr>
-            <w:proofErr w:type="spellStart"/>
             <w:r>
               <w:rPr>
                 <w:rFonts w:ascii="Times New Roman" w:hAnsi="Times New Roman" w:cs="Times New Roman"/>
@@ -2134,10 +1829,18 @@
                 <w:sz w:val="24"/>
                 <w:szCs w:val="24"/>
               </w:rPr>
-              <w:t>Masterkey</w:t>
-            </w:r>
-            <w:proofErr w:type="spellEnd"/>
-            <w:r>
+              <w:t>Masterkey Unit</w:t>
+            </w:r>
+          </w:p>
+        </w:tc>
+        <w:tc>
+          <w:tcPr>
+            <w:tcW w:w="1984" w:type="dxa"/>
+            <w:vAlign w:val="center"/>
+          </w:tcPr>
+          <w:p>
+            <w:pPr>
+              <w:jc w:val="center"/>
               <w:rPr>
                 <w:rFonts w:ascii="Times New Roman" w:hAnsi="Times New Roman" w:cs="Times New Roman"/>
                 <w:b/>
@@ -2145,18 +1848,8 @@
                 <w:sz w:val="24"/>
                 <w:szCs w:val="24"/>
               </w:rPr>
-              <w:t xml:space="preserve"> Unit</w:t>
-            </w:r>
-          </w:p>
-        </w:tc>
-        <w:tc>
-          <w:tcPr>
-            <w:tcW w:w="1984" w:type="dxa"/>
-            <w:vAlign w:val="center"/>
-          </w:tcPr>
-          <w:p>
-            <w:pPr>
-              <w:jc w:val="center"/>
+            </w:pPr>
+            <w:r>
               <w:rPr>
                 <w:rFonts w:ascii="Times New Roman" w:hAnsi="Times New Roman" w:cs="Times New Roman"/>
                 <w:b/>
@@ -2164,8 +1857,18 @@
                 <w:sz w:val="24"/>
                 <w:szCs w:val="24"/>
               </w:rPr>
-            </w:pPr>
-            <w:r>
+              <w:t>TUFLOW var No.</w:t>
+            </w:r>
+          </w:p>
+        </w:tc>
+        <w:tc>
+          <w:tcPr>
+            <w:tcW w:w="1243" w:type="dxa"/>
+            <w:vAlign w:val="center"/>
+          </w:tcPr>
+          <w:p>
+            <w:pPr>
+              <w:jc w:val="center"/>
               <w:rPr>
                 <w:rFonts w:ascii="Times New Roman" w:hAnsi="Times New Roman" w:cs="Times New Roman"/>
                 <w:b/>
@@ -2173,18 +1876,8 @@
                 <w:sz w:val="24"/>
                 <w:szCs w:val="24"/>
               </w:rPr>
-              <w:t>TUFLOW var No.</w:t>
-            </w:r>
-          </w:p>
-        </w:tc>
-        <w:tc>
-          <w:tcPr>
-            <w:tcW w:w="1243" w:type="dxa"/>
-            <w:vAlign w:val="center"/>
-          </w:tcPr>
-          <w:p>
-            <w:pPr>
-              <w:jc w:val="center"/>
+            </w:pPr>
+            <w:r>
               <w:rPr>
                 <w:rFonts w:ascii="Times New Roman" w:hAnsi="Times New Roman" w:cs="Times New Roman"/>
                 <w:b/>
@@ -2192,8 +1885,18 @@
                 <w:sz w:val="24"/>
                 <w:szCs w:val="24"/>
               </w:rPr>
-            </w:pPr>
-            <w:r>
+              <w:t>TUFLOW var Unit</w:t>
+            </w:r>
+          </w:p>
+        </w:tc>
+        <w:tc>
+          <w:tcPr>
+            <w:tcW w:w="758" w:type="dxa"/>
+            <w:vAlign w:val="center"/>
+          </w:tcPr>
+          <w:p>
+            <w:pPr>
+              <w:jc w:val="center"/>
               <w:rPr>
                 <w:rFonts w:ascii="Times New Roman" w:hAnsi="Times New Roman" w:cs="Times New Roman"/>
                 <w:b/>
@@ -2201,18 +1904,8 @@
                 <w:sz w:val="24"/>
                 <w:szCs w:val="24"/>
               </w:rPr>
-              <w:t>TUFLOW var Unit</w:t>
-            </w:r>
-          </w:p>
-        </w:tc>
-        <w:tc>
-          <w:tcPr>
-            <w:tcW w:w="758" w:type="dxa"/>
-            <w:vAlign w:val="center"/>
-          </w:tcPr>
-          <w:p>
-            <w:pPr>
-              <w:jc w:val="center"/>
+            </w:pPr>
+            <w:r>
               <w:rPr>
                 <w:rFonts w:ascii="Times New Roman" w:hAnsi="Times New Roman" w:cs="Times New Roman"/>
                 <w:b/>
@@ -2220,15 +1913,6 @@
                 <w:sz w:val="24"/>
                 <w:szCs w:val="24"/>
               </w:rPr>
-            </w:pPr>
-            <w:r>
-              <w:rPr>
-                <w:rFonts w:ascii="Times New Roman" w:hAnsi="Times New Roman" w:cs="Times New Roman"/>
-                <w:b/>
-                <w:bCs/>
-                <w:sz w:val="24"/>
-                <w:szCs w:val="24"/>
-              </w:rPr>
               <w:t>Equation</w:t>
             </w:r>
           </w:p>
@@ -2281,7 +1965,6 @@
                 <w:szCs w:val="24"/>
               </w:rPr>
             </w:pPr>
-            <w:proofErr w:type="spellStart"/>
             <w:r>
               <w:rPr>
                 <w:rFonts w:ascii="Times New Roman" w:hAnsi="Times New Roman" w:cs="Times New Roman"/>
@@ -2290,7 +1973,6 @@
               </w:rPr>
               <w:t>Dolichospermum</w:t>
             </w:r>
-            <w:proofErr w:type="spellEnd"/>
           </w:p>
         </w:tc>
         <w:tc>
@@ -2355,23 +2037,13 @@
                 <w:szCs w:val="24"/>
               </w:rPr>
             </w:pPr>
-            <w:proofErr w:type="spellStart"/>
-            <w:r>
-              <w:rPr>
-                <w:rFonts w:ascii="Times New Roman" w:hAnsi="Times New Roman" w:cs="Times New Roman"/>
-                <w:sz w:val="24"/>
-                <w:szCs w:val="24"/>
-              </w:rPr>
-              <w:t>mmolC</w:t>
-            </w:r>
-            <w:proofErr w:type="spellEnd"/>
-            <w:r>
-              <w:rPr>
-                <w:rFonts w:ascii="Times New Roman" w:hAnsi="Times New Roman" w:cs="Times New Roman"/>
-                <w:sz w:val="24"/>
-                <w:szCs w:val="24"/>
-              </w:rPr>
-              <w:t>/m</w:t>
+            <w:r>
+              <w:rPr>
+                <w:rFonts w:ascii="Times New Roman" w:hAnsi="Times New Roman" w:cs="Times New Roman"/>
+                <w:sz w:val="24"/>
+                <w:szCs w:val="24"/>
+              </w:rPr>
+              <w:t>mmolC/m</w:t>
             </w:r>
             <w:r>
               <w:rPr>
@@ -2448,7 +2120,6 @@
               </w:rPr>
               <w:t xml:space="preserve"> + </w:t>
             </w:r>
-            <w:proofErr w:type="gramStart"/>
             <w:r>
               <w:rPr>
                 <w:rFonts w:ascii="Times New Roman" w:hAnsi="Times New Roman" w:cs="Times New Roman"/>
@@ -2457,7 +2128,6 @@
               </w:rPr>
               <w:t>sum(</w:t>
             </w:r>
-            <w:proofErr w:type="gramEnd"/>
             <w:r>
               <w:rPr>
                 <w:rFonts w:ascii="Times New Roman" w:hAnsi="Times New Roman" w:cs="Times New Roman"/>
@@ -2602,23 +2272,13 @@
                 <w:szCs w:val="24"/>
               </w:rPr>
             </w:pPr>
-            <w:proofErr w:type="spellStart"/>
-            <w:r>
-              <w:rPr>
-                <w:rFonts w:ascii="Times New Roman" w:hAnsi="Times New Roman" w:cs="Times New Roman"/>
-                <w:sz w:val="24"/>
-                <w:szCs w:val="24"/>
-              </w:rPr>
-              <w:t>mmolC</w:t>
-            </w:r>
-            <w:proofErr w:type="spellEnd"/>
-            <w:r>
-              <w:rPr>
-                <w:rFonts w:ascii="Times New Roman" w:hAnsi="Times New Roman" w:cs="Times New Roman"/>
-                <w:sz w:val="24"/>
-                <w:szCs w:val="24"/>
-              </w:rPr>
-              <w:t>/m</w:t>
+            <w:r>
+              <w:rPr>
+                <w:rFonts w:ascii="Times New Roman" w:hAnsi="Times New Roman" w:cs="Times New Roman"/>
+                <w:sz w:val="24"/>
+                <w:szCs w:val="24"/>
+              </w:rPr>
+              <w:t>mmolC/m</w:t>
             </w:r>
             <w:r>
               <w:rPr>
@@ -2815,23 +2475,13 @@
                 <w:szCs w:val="24"/>
               </w:rPr>
             </w:pPr>
-            <w:proofErr w:type="spellStart"/>
-            <w:r>
-              <w:rPr>
-                <w:rFonts w:ascii="Times New Roman" w:hAnsi="Times New Roman" w:cs="Times New Roman"/>
-                <w:sz w:val="24"/>
-                <w:szCs w:val="24"/>
-              </w:rPr>
-              <w:t>mmolC</w:t>
-            </w:r>
-            <w:proofErr w:type="spellEnd"/>
-            <w:r>
-              <w:rPr>
-                <w:rFonts w:ascii="Times New Roman" w:hAnsi="Times New Roman" w:cs="Times New Roman"/>
-                <w:sz w:val="24"/>
-                <w:szCs w:val="24"/>
-              </w:rPr>
-              <w:t>/m</w:t>
+            <w:r>
+              <w:rPr>
+                <w:rFonts w:ascii="Times New Roman" w:hAnsi="Times New Roman" w:cs="Times New Roman"/>
+                <w:sz w:val="24"/>
+                <w:szCs w:val="24"/>
+              </w:rPr>
+              <w:t>mmolC/m</w:t>
             </w:r>
             <w:r>
               <w:rPr>
@@ -3004,23 +2654,13 @@
                 <w:szCs w:val="24"/>
               </w:rPr>
             </w:pPr>
-            <w:proofErr w:type="spellStart"/>
-            <w:r>
-              <w:rPr>
-                <w:rFonts w:ascii="Times New Roman" w:hAnsi="Times New Roman" w:cs="Times New Roman"/>
-                <w:sz w:val="24"/>
-                <w:szCs w:val="24"/>
-              </w:rPr>
-              <w:t>mmolC</w:t>
-            </w:r>
-            <w:proofErr w:type="spellEnd"/>
-            <w:r>
-              <w:rPr>
-                <w:rFonts w:ascii="Times New Roman" w:hAnsi="Times New Roman" w:cs="Times New Roman"/>
-                <w:sz w:val="24"/>
-                <w:szCs w:val="24"/>
-              </w:rPr>
-              <w:t>/m</w:t>
+            <w:r>
+              <w:rPr>
+                <w:rFonts w:ascii="Times New Roman" w:hAnsi="Times New Roman" w:cs="Times New Roman"/>
+                <w:sz w:val="24"/>
+                <w:szCs w:val="24"/>
+              </w:rPr>
+              <w:t>mmolC/m</w:t>
             </w:r>
             <w:r>
               <w:rPr>
@@ -3183,7 +2823,23 @@
                 <w:sz w:val="24"/>
                 <w:szCs w:val="24"/>
               </w:rPr>
-              <w:t>var00041+var</w:t>
+              <w:t>var00</w:t>
+            </w:r>
+            <w:r>
+              <w:rPr>
+                <w:rFonts w:ascii="Times New Roman" w:hAnsi="Times New Roman" w:cs="Times New Roman"/>
+                <w:sz w:val="24"/>
+                <w:szCs w:val="24"/>
+              </w:rPr>
+              <w:t>778</w:t>
+            </w:r>
+            <w:r>
+              <w:rPr>
+                <w:rFonts w:ascii="Times New Roman" w:hAnsi="Times New Roman" w:cs="Times New Roman"/>
+                <w:sz w:val="24"/>
+                <w:szCs w:val="24"/>
+              </w:rPr>
+              <w:t>+var</w:t>
             </w:r>
             <w:r>
               <w:rPr>
@@ -3199,7 +2855,15 @@
                 <w:sz w:val="24"/>
                 <w:szCs w:val="24"/>
               </w:rPr>
-              <w:t>0039</w:t>
+              <w:t>0</w:t>
+            </w:r>
+            <w:r>
+              <w:rPr>
+                <w:rFonts w:ascii="Times New Roman" w:hAnsi="Times New Roman" w:cs="Times New Roman"/>
+                <w:sz w:val="24"/>
+                <w:szCs w:val="24"/>
+              </w:rPr>
+              <w:t>779</w:t>
             </w:r>
           </w:p>
           <w:p>
@@ -3236,23 +2900,13 @@
                 <w:vertAlign w:val="superscript"/>
               </w:rPr>
             </w:pPr>
-            <w:proofErr w:type="spellStart"/>
-            <w:r>
-              <w:rPr>
-                <w:rFonts w:ascii="Times New Roman" w:hAnsi="Times New Roman" w:cs="Times New Roman"/>
-                <w:sz w:val="24"/>
-                <w:szCs w:val="24"/>
-              </w:rPr>
-              <w:t>mmolC</w:t>
-            </w:r>
-            <w:proofErr w:type="spellEnd"/>
-            <w:r>
-              <w:rPr>
-                <w:rFonts w:ascii="Times New Roman" w:hAnsi="Times New Roman" w:cs="Times New Roman"/>
-                <w:sz w:val="24"/>
-                <w:szCs w:val="24"/>
-              </w:rPr>
-              <w:t>/m</w:t>
+            <w:r>
+              <w:rPr>
+                <w:rFonts w:ascii="Times New Roman" w:hAnsi="Times New Roman" w:cs="Times New Roman"/>
+                <w:sz w:val="24"/>
+                <w:szCs w:val="24"/>
+              </w:rPr>
+              <w:t>mmolC/m</w:t>
             </w:r>
             <w:r>
               <w:rPr>
@@ -3723,7 +3377,6 @@
         </w:rPr>
         <w:t xml:space="preserve"> </w:t>
       </w:r>
-      <w:proofErr w:type="spellStart"/>
       <w:r>
         <w:rPr>
           <w:rFonts w:ascii="Times New Roman" w:eastAsiaTheme="minorEastAsia" w:hAnsi="Times New Roman" w:cs="Times New Roman"/>
@@ -3738,16 +3391,7 @@
           <w:sz w:val="20"/>
           <w:szCs w:val="20"/>
         </w:rPr>
-        <w:t>molC</w:t>
-      </w:r>
-      <w:proofErr w:type="spellEnd"/>
-      <w:r>
-        <w:rPr>
-          <w:rFonts w:ascii="Times New Roman" w:eastAsiaTheme="minorEastAsia" w:hAnsi="Times New Roman" w:cs="Times New Roman"/>
-          <w:sz w:val="20"/>
-          <w:szCs w:val="20"/>
-        </w:rPr>
-        <w:t>/m</w:t>
+        <w:t>molC/m</w:t>
       </w:r>
       <w:r>
         <w:rPr>
@@ -4137,25 +3781,7 @@
           <w:sz w:val="24"/>
           <w:szCs w:val="24"/>
         </w:rPr>
-        <w:t xml:space="preserve">275 </w:t>
-      </w:r>
-      <w:proofErr w:type="spellStart"/>
-      <w:r>
-        <w:rPr>
-          <w:rFonts w:ascii="Times New Roman" w:eastAsiaTheme="minorEastAsia" w:hAnsi="Times New Roman" w:cs="Times New Roman"/>
-          <w:sz w:val="24"/>
-          <w:szCs w:val="24"/>
-        </w:rPr>
-        <w:t>mmolC</w:t>
-      </w:r>
-      <w:proofErr w:type="spellEnd"/>
-      <w:r>
-        <w:rPr>
-          <w:rFonts w:ascii="Times New Roman" w:eastAsiaTheme="minorEastAsia" w:hAnsi="Times New Roman" w:cs="Times New Roman"/>
-          <w:sz w:val="24"/>
-          <w:szCs w:val="24"/>
-        </w:rPr>
-        <w:t>/m</w:t>
+        <w:t>275 mmolC/m</w:t>
       </w:r>
       <w:r>
         <w:rPr>
@@ -4969,23 +4595,7 @@
             <w:szCs w:val="24"/>
           </w:rPr>
           <w:lastRenderedPageBreak/>
-          <m:t>Phy</m:t>
-        </m:r>
-        <m:r>
-          <w:rPr>
-            <w:rFonts w:ascii="Cambria Math" w:hAnsi="Cambria Math" w:cs="Times New Roman"/>
-            <w:sz w:val="24"/>
-            <w:szCs w:val="24"/>
-          </w:rPr>
-          <m:t>c</m:t>
-        </m:r>
-        <m:r>
-          <w:rPr>
-            <w:rFonts w:ascii="Cambria Math" w:hAnsi="Cambria Math" w:cs="Times New Roman"/>
-            <w:sz w:val="24"/>
-            <w:szCs w:val="24"/>
-          </w:rPr>
-          <m:t>ocyanin ~ Concentration of cyanobacteria (Dolichospermum+picoplankton)</m:t>
+          <m:t>Phycocyanin ~ Concentration of cyanobacteria (Dolichospermum+picoplankton)</m:t>
         </m:r>
       </m:oMath>
       <w:r>

</xml_diff>

<commit_message>
Update marvl phytoplankton conversion document
</commit_message>
<xml_diff>
--- a/data-governance/MARVL Conversion (Phytoplankton).docx
+++ b/data-governance/MARVL Conversion (Phytoplankton).docx
@@ -182,6 +182,7 @@
                 <w:szCs w:val="24"/>
               </w:rPr>
             </w:pPr>
+            <w:proofErr w:type="spellStart"/>
             <w:r>
               <w:rPr>
                 <w:rFonts w:ascii="Times New Roman" w:hAnsi="Times New Roman" w:cs="Times New Roman"/>
@@ -190,18 +191,10 @@
                 <w:sz w:val="24"/>
                 <w:szCs w:val="24"/>
               </w:rPr>
-              <w:t>Masterkey Var No.</w:t>
-            </w:r>
-          </w:p>
-        </w:tc>
-        <w:tc>
-          <w:tcPr>
-            <w:tcW w:w="2897" w:type="dxa"/>
-            <w:vAlign w:val="center"/>
-          </w:tcPr>
-          <w:p>
-            <w:pPr>
-              <w:jc w:val="center"/>
+              <w:t>Masterkey</w:t>
+            </w:r>
+            <w:proofErr w:type="spellEnd"/>
+            <w:r>
               <w:rPr>
                 <w:rFonts w:ascii="Times New Roman" w:hAnsi="Times New Roman" w:cs="Times New Roman"/>
                 <w:b/>
@@ -209,8 +202,18 @@
                 <w:sz w:val="24"/>
                 <w:szCs w:val="24"/>
               </w:rPr>
-            </w:pPr>
-            <w:r>
+              <w:t xml:space="preserve"> Var No.</w:t>
+            </w:r>
+          </w:p>
+        </w:tc>
+        <w:tc>
+          <w:tcPr>
+            <w:tcW w:w="2897" w:type="dxa"/>
+            <w:vAlign w:val="center"/>
+          </w:tcPr>
+          <w:p>
+            <w:pPr>
+              <w:jc w:val="center"/>
               <w:rPr>
                 <w:rFonts w:ascii="Times New Roman" w:hAnsi="Times New Roman" w:cs="Times New Roman"/>
                 <w:b/>
@@ -218,6 +221,15 @@
                 <w:sz w:val="24"/>
                 <w:szCs w:val="24"/>
               </w:rPr>
+            </w:pPr>
+            <w:r>
+              <w:rPr>
+                <w:rFonts w:ascii="Times New Roman" w:hAnsi="Times New Roman" w:cs="Times New Roman"/>
+                <w:b/>
+                <w:bCs/>
+                <w:sz w:val="24"/>
+                <w:szCs w:val="24"/>
+              </w:rPr>
               <w:t>Name</w:t>
             </w:r>
           </w:p>
@@ -238,6 +250,7 @@
                 <w:szCs w:val="24"/>
               </w:rPr>
             </w:pPr>
+            <w:proofErr w:type="spellStart"/>
             <w:r>
               <w:rPr>
                 <w:rFonts w:ascii="Times New Roman" w:hAnsi="Times New Roman" w:cs="Times New Roman"/>
@@ -246,6 +259,7 @@
               </w:rPr>
               <w:t>Dolichospermum</w:t>
             </w:r>
+            <w:proofErr w:type="spellEnd"/>
           </w:p>
         </w:tc>
         <w:tc>
@@ -300,7 +314,25 @@
                 <w:sz w:val="24"/>
                 <w:szCs w:val="24"/>
               </w:rPr>
-              <w:t>Cyanobacteria (Dolichospermum sp.)</w:t>
+              <w:t>Cyanobacteria (</w:t>
+            </w:r>
+            <w:proofErr w:type="spellStart"/>
+            <w:r>
+              <w:rPr>
+                <w:rFonts w:ascii="Times New Roman" w:hAnsi="Times New Roman" w:cs="Times New Roman"/>
+                <w:sz w:val="24"/>
+                <w:szCs w:val="24"/>
+              </w:rPr>
+              <w:t>Dolichospermum</w:t>
+            </w:r>
+            <w:proofErr w:type="spellEnd"/>
+            <w:r>
+              <w:rPr>
+                <w:rFonts w:ascii="Times New Roman" w:hAnsi="Times New Roman" w:cs="Times New Roman"/>
+                <w:sz w:val="24"/>
+                <w:szCs w:val="24"/>
+              </w:rPr>
+              <w:t xml:space="preserve"> sp.)</w:t>
             </w:r>
           </w:p>
         </w:tc>
@@ -450,7 +482,25 @@
                 <w:sz w:val="24"/>
                 <w:szCs w:val="24"/>
               </w:rPr>
-              <w:t>Chlorophyta (Ankistrodesmus sp.)</w:t>
+              <w:t>Chlorophyta (</w:t>
+            </w:r>
+            <w:proofErr w:type="spellStart"/>
+            <w:r>
+              <w:rPr>
+                <w:rFonts w:ascii="Times New Roman" w:hAnsi="Times New Roman" w:cs="Times New Roman"/>
+                <w:sz w:val="24"/>
+                <w:szCs w:val="24"/>
+              </w:rPr>
+              <w:t>Ankistrodesmus</w:t>
+            </w:r>
+            <w:proofErr w:type="spellEnd"/>
+            <w:r>
+              <w:rPr>
+                <w:rFonts w:ascii="Times New Roman" w:hAnsi="Times New Roman" w:cs="Times New Roman"/>
+                <w:sz w:val="24"/>
+                <w:szCs w:val="24"/>
+              </w:rPr>
+              <w:t xml:space="preserve"> sp.)</w:t>
             </w:r>
           </w:p>
         </w:tc>
@@ -525,7 +575,25 @@
                 <w:sz w:val="24"/>
                 <w:szCs w:val="24"/>
               </w:rPr>
-              <w:t>Chlorophyta (Ankyra sp.)</w:t>
+              <w:t>Chlorophyta (</w:t>
+            </w:r>
+            <w:proofErr w:type="spellStart"/>
+            <w:r>
+              <w:rPr>
+                <w:rFonts w:ascii="Times New Roman" w:hAnsi="Times New Roman" w:cs="Times New Roman"/>
+                <w:sz w:val="24"/>
+                <w:szCs w:val="24"/>
+              </w:rPr>
+              <w:t>Ankyra</w:t>
+            </w:r>
+            <w:proofErr w:type="spellEnd"/>
+            <w:r>
+              <w:rPr>
+                <w:rFonts w:ascii="Times New Roman" w:hAnsi="Times New Roman" w:cs="Times New Roman"/>
+                <w:sz w:val="24"/>
+                <w:szCs w:val="24"/>
+              </w:rPr>
+              <w:t xml:space="preserve"> sp.)</w:t>
             </w:r>
           </w:p>
         </w:tc>
@@ -600,7 +668,25 @@
                 <w:sz w:val="24"/>
                 <w:szCs w:val="24"/>
               </w:rPr>
-              <w:t>Chlorophyta (Botryococcus sp.)</w:t>
+              <w:t>Chlorophyta (</w:t>
+            </w:r>
+            <w:proofErr w:type="spellStart"/>
+            <w:r>
+              <w:rPr>
+                <w:rFonts w:ascii="Times New Roman" w:hAnsi="Times New Roman" w:cs="Times New Roman"/>
+                <w:sz w:val="24"/>
+                <w:szCs w:val="24"/>
+              </w:rPr>
+              <w:t>Botryococcus</w:t>
+            </w:r>
+            <w:proofErr w:type="spellEnd"/>
+            <w:r>
+              <w:rPr>
+                <w:rFonts w:ascii="Times New Roman" w:hAnsi="Times New Roman" w:cs="Times New Roman"/>
+                <w:sz w:val="24"/>
+                <w:szCs w:val="24"/>
+              </w:rPr>
+              <w:t xml:space="preserve"> sp.)</w:t>
             </w:r>
           </w:p>
         </w:tc>
@@ -892,7 +978,25 @@
                 <w:sz w:val="24"/>
                 <w:szCs w:val="24"/>
               </w:rPr>
-              <w:t>Unidentified pico cyanobacteria</w:t>
+              <w:t xml:space="preserve">Unidentified </w:t>
+            </w:r>
+            <w:proofErr w:type="spellStart"/>
+            <w:r>
+              <w:rPr>
+                <w:rFonts w:ascii="Times New Roman" w:hAnsi="Times New Roman" w:cs="Times New Roman"/>
+                <w:sz w:val="24"/>
+                <w:szCs w:val="24"/>
+              </w:rPr>
+              <w:t>pico</w:t>
+            </w:r>
+            <w:proofErr w:type="spellEnd"/>
+            <w:r>
+              <w:rPr>
+                <w:rFonts w:ascii="Times New Roman" w:hAnsi="Times New Roman" w:cs="Times New Roman"/>
+                <w:sz w:val="24"/>
+                <w:szCs w:val="24"/>
+              </w:rPr>
+              <w:t xml:space="preserve"> cyanobacteria</w:t>
             </w:r>
           </w:p>
         </w:tc>
@@ -959,7 +1063,25 @@
                 <w:sz w:val="24"/>
                 <w:szCs w:val="24"/>
               </w:rPr>
-              <w:t>Cyanobacteria (Aphanothece sp. 1)</w:t>
+              <w:t>Cyanobacteria (</w:t>
+            </w:r>
+            <w:proofErr w:type="spellStart"/>
+            <w:r>
+              <w:rPr>
+                <w:rFonts w:ascii="Times New Roman" w:hAnsi="Times New Roman" w:cs="Times New Roman"/>
+                <w:sz w:val="24"/>
+                <w:szCs w:val="24"/>
+              </w:rPr>
+              <w:t>Aphanothece</w:t>
+            </w:r>
+            <w:proofErr w:type="spellEnd"/>
+            <w:r>
+              <w:rPr>
+                <w:rFonts w:ascii="Times New Roman" w:hAnsi="Times New Roman" w:cs="Times New Roman"/>
+                <w:sz w:val="24"/>
+                <w:szCs w:val="24"/>
+              </w:rPr>
+              <w:t xml:space="preserve"> sp. 1)</w:t>
             </w:r>
           </w:p>
         </w:tc>
@@ -1026,7 +1148,25 @@
                 <w:sz w:val="24"/>
                 <w:szCs w:val="24"/>
               </w:rPr>
-              <w:t>Cyanobacteria (Aphanothece sp.)</w:t>
+              <w:t>Cyanobacteria (</w:t>
+            </w:r>
+            <w:proofErr w:type="spellStart"/>
+            <w:r>
+              <w:rPr>
+                <w:rFonts w:ascii="Times New Roman" w:hAnsi="Times New Roman" w:cs="Times New Roman"/>
+                <w:sz w:val="24"/>
+                <w:szCs w:val="24"/>
+              </w:rPr>
+              <w:t>Aphanothece</w:t>
+            </w:r>
+            <w:proofErr w:type="spellEnd"/>
+            <w:r>
+              <w:rPr>
+                <w:rFonts w:ascii="Times New Roman" w:hAnsi="Times New Roman" w:cs="Times New Roman"/>
+                <w:sz w:val="24"/>
+                <w:szCs w:val="24"/>
+              </w:rPr>
+              <w:t xml:space="preserve"> sp.)</w:t>
             </w:r>
           </w:p>
         </w:tc>
@@ -1093,7 +1233,25 @@
                 <w:sz w:val="24"/>
                 <w:szCs w:val="24"/>
               </w:rPr>
-              <w:t>Cyanobacteria (Rhabdoderma sp.)</w:t>
+              <w:t>Cyanobacteria (</w:t>
+            </w:r>
+            <w:proofErr w:type="spellStart"/>
+            <w:r>
+              <w:rPr>
+                <w:rFonts w:ascii="Times New Roman" w:hAnsi="Times New Roman" w:cs="Times New Roman"/>
+                <w:sz w:val="24"/>
+                <w:szCs w:val="24"/>
+              </w:rPr>
+              <w:t>Rhabdoderma</w:t>
+            </w:r>
+            <w:proofErr w:type="spellEnd"/>
+            <w:r>
+              <w:rPr>
+                <w:rFonts w:ascii="Times New Roman" w:hAnsi="Times New Roman" w:cs="Times New Roman"/>
+                <w:sz w:val="24"/>
+                <w:szCs w:val="24"/>
+              </w:rPr>
+              <w:t xml:space="preserve"> sp.)</w:t>
             </w:r>
           </w:p>
         </w:tc>
@@ -1160,7 +1318,25 @@
                 <w:sz w:val="24"/>
                 <w:szCs w:val="24"/>
               </w:rPr>
-              <w:t>Cyanobacteria (Synechococcus sp.)</w:t>
+              <w:t>Cyanobacteria (</w:t>
+            </w:r>
+            <w:proofErr w:type="spellStart"/>
+            <w:r>
+              <w:rPr>
+                <w:rFonts w:ascii="Times New Roman" w:hAnsi="Times New Roman" w:cs="Times New Roman"/>
+                <w:sz w:val="24"/>
+                <w:szCs w:val="24"/>
+              </w:rPr>
+              <w:t>Synechococcus</w:t>
+            </w:r>
+            <w:proofErr w:type="spellEnd"/>
+            <w:r>
+              <w:rPr>
+                <w:rFonts w:ascii="Times New Roman" w:hAnsi="Times New Roman" w:cs="Times New Roman"/>
+                <w:sz w:val="24"/>
+                <w:szCs w:val="24"/>
+              </w:rPr>
+              <w:t xml:space="preserve"> sp.)</w:t>
             </w:r>
           </w:p>
         </w:tc>
@@ -1319,7 +1495,43 @@
                 <w:sz w:val="24"/>
                 <w:szCs w:val="24"/>
               </w:rPr>
-              <w:t>Bacillariophyta (Tabellaria flocculosa)</w:t>
+              <w:t>Bacillariophyta (</w:t>
+            </w:r>
+            <w:proofErr w:type="spellStart"/>
+            <w:r>
+              <w:rPr>
+                <w:rFonts w:ascii="Times New Roman" w:hAnsi="Times New Roman" w:cs="Times New Roman"/>
+                <w:sz w:val="24"/>
+                <w:szCs w:val="24"/>
+              </w:rPr>
+              <w:t>Tabellaria</w:t>
+            </w:r>
+            <w:proofErr w:type="spellEnd"/>
+            <w:r>
+              <w:rPr>
+                <w:rFonts w:ascii="Times New Roman" w:hAnsi="Times New Roman" w:cs="Times New Roman"/>
+                <w:sz w:val="24"/>
+                <w:szCs w:val="24"/>
+              </w:rPr>
+              <w:t xml:space="preserve"> </w:t>
+            </w:r>
+            <w:proofErr w:type="spellStart"/>
+            <w:r>
+              <w:rPr>
+                <w:rFonts w:ascii="Times New Roman" w:hAnsi="Times New Roman" w:cs="Times New Roman"/>
+                <w:sz w:val="24"/>
+                <w:szCs w:val="24"/>
+              </w:rPr>
+              <w:t>flocculosa</w:t>
+            </w:r>
+            <w:proofErr w:type="spellEnd"/>
+            <w:r>
+              <w:rPr>
+                <w:rFonts w:ascii="Times New Roman" w:hAnsi="Times New Roman" w:cs="Times New Roman"/>
+                <w:sz w:val="24"/>
+                <w:szCs w:val="24"/>
+              </w:rPr>
+              <w:t>)</w:t>
             </w:r>
             <w:commentRangeEnd w:id="0"/>
             <w:r>
@@ -1393,7 +1605,25 @@
                 <w:sz w:val="24"/>
                 <w:szCs w:val="24"/>
               </w:rPr>
-              <w:t>Bacillariophyta (Achnanthes sp.)</w:t>
+              <w:t>Bacillariophyta (</w:t>
+            </w:r>
+            <w:proofErr w:type="spellStart"/>
+            <w:r>
+              <w:rPr>
+                <w:rFonts w:ascii="Times New Roman" w:hAnsi="Times New Roman" w:cs="Times New Roman"/>
+                <w:sz w:val="24"/>
+                <w:szCs w:val="24"/>
+              </w:rPr>
+              <w:t>Achnanthes</w:t>
+            </w:r>
+            <w:proofErr w:type="spellEnd"/>
+            <w:r>
+              <w:rPr>
+                <w:rFonts w:ascii="Times New Roman" w:hAnsi="Times New Roman" w:cs="Times New Roman"/>
+                <w:sz w:val="24"/>
+                <w:szCs w:val="24"/>
+              </w:rPr>
+              <w:t xml:space="preserve"> sp.)</w:t>
             </w:r>
           </w:p>
         </w:tc>
@@ -1468,7 +1698,25 @@
                 <w:sz w:val="24"/>
                 <w:szCs w:val="24"/>
               </w:rPr>
-              <w:t>Bacillariophyta (Asterionella sp.)</w:t>
+              <w:t>Bacillariophyta (</w:t>
+            </w:r>
+            <w:proofErr w:type="spellStart"/>
+            <w:r>
+              <w:rPr>
+                <w:rFonts w:ascii="Times New Roman" w:hAnsi="Times New Roman" w:cs="Times New Roman"/>
+                <w:sz w:val="24"/>
+                <w:szCs w:val="24"/>
+              </w:rPr>
+              <w:t>Asterionella</w:t>
+            </w:r>
+            <w:proofErr w:type="spellEnd"/>
+            <w:r>
+              <w:rPr>
+                <w:rFonts w:ascii="Times New Roman" w:hAnsi="Times New Roman" w:cs="Times New Roman"/>
+                <w:sz w:val="24"/>
+                <w:szCs w:val="24"/>
+              </w:rPr>
+              <w:t xml:space="preserve"> sp.)</w:t>
             </w:r>
           </w:p>
         </w:tc>
@@ -1602,8 +1850,36 @@
                 <w:sz w:val="24"/>
                 <w:szCs w:val="24"/>
               </w:rPr>
-              <w:t>Bacillariophyta Unid Diatom-Bacillariale</w:t>
-            </w:r>
+              <w:t xml:space="preserve">Bacillariophyta </w:t>
+            </w:r>
+            <w:proofErr w:type="spellStart"/>
+            <w:r>
+              <w:rPr>
+                <w:rFonts w:ascii="Times New Roman" w:hAnsi="Times New Roman" w:cs="Times New Roman"/>
+                <w:sz w:val="24"/>
+                <w:szCs w:val="24"/>
+              </w:rPr>
+              <w:t>Unid</w:t>
+            </w:r>
+            <w:proofErr w:type="spellEnd"/>
+            <w:r>
+              <w:rPr>
+                <w:rFonts w:ascii="Times New Roman" w:hAnsi="Times New Roman" w:cs="Times New Roman"/>
+                <w:sz w:val="24"/>
+                <w:szCs w:val="24"/>
+              </w:rPr>
+              <w:t xml:space="preserve"> Diatom-</w:t>
+            </w:r>
+            <w:proofErr w:type="spellStart"/>
+            <w:r>
+              <w:rPr>
+                <w:rFonts w:ascii="Times New Roman" w:hAnsi="Times New Roman" w:cs="Times New Roman"/>
+                <w:sz w:val="24"/>
+                <w:szCs w:val="24"/>
+              </w:rPr>
+              <w:t>Bacillariale</w:t>
+            </w:r>
+            <w:proofErr w:type="spellEnd"/>
           </w:p>
         </w:tc>
       </w:tr>
@@ -1636,8 +1912,9 @@
           <w:sz w:val="24"/>
           <w:szCs w:val="24"/>
         </w:rPr>
-        <w:t xml:space="preserve">the variables between the upper cell and the lower cell. i.e. for chlorophyta, … represents all the variables between </w:t>
+        <w:t xml:space="preserve">the variables between the upper cell and the lower cell. i.e. for </w:t>
       </w:r>
+      <w:proofErr w:type="spellStart"/>
       <w:r>
         <w:rPr>
           <w:rFonts w:ascii="Times New Roman" w:hAnsi="Times New Roman" w:cs="Times New Roman"/>
@@ -1646,7 +1923,50 @@
           <w:sz w:val="24"/>
           <w:szCs w:val="24"/>
         </w:rPr>
-        <w:t xml:space="preserve">var00638 and var00676; for bacillariophyta, … represents all the variables between var00610 and var00622. </w:t>
+        <w:t>chlorophyta</w:t>
+      </w:r>
+      <w:proofErr w:type="spellEnd"/>
+      <w:r>
+        <w:rPr>
+          <w:rFonts w:ascii="Times New Roman" w:hAnsi="Times New Roman" w:cs="Times New Roman"/>
+          <w:b/>
+          <w:bCs/>
+          <w:sz w:val="24"/>
+          <w:szCs w:val="24"/>
+        </w:rPr>
+        <w:t xml:space="preserve">, … represents all the variables between </w:t>
+      </w:r>
+      <w:r>
+        <w:rPr>
+          <w:rFonts w:ascii="Times New Roman" w:hAnsi="Times New Roman" w:cs="Times New Roman"/>
+          <w:b/>
+          <w:bCs/>
+          <w:sz w:val="24"/>
+          <w:szCs w:val="24"/>
+        </w:rPr>
+        <w:t xml:space="preserve">var00638 and var00676; for </w:t>
+      </w:r>
+      <w:proofErr w:type="spellStart"/>
+      <w:r>
+        <w:rPr>
+          <w:rFonts w:ascii="Times New Roman" w:hAnsi="Times New Roman" w:cs="Times New Roman"/>
+          <w:b/>
+          <w:bCs/>
+          <w:sz w:val="24"/>
+          <w:szCs w:val="24"/>
+        </w:rPr>
+        <w:t>bacillariophyta</w:t>
+      </w:r>
+      <w:proofErr w:type="spellEnd"/>
+      <w:r>
+        <w:rPr>
+          <w:rFonts w:ascii="Times New Roman" w:hAnsi="Times New Roman" w:cs="Times New Roman"/>
+          <w:b/>
+          <w:bCs/>
+          <w:sz w:val="24"/>
+          <w:szCs w:val="24"/>
+        </w:rPr>
+        <w:t xml:space="preserve">, … represents all the variables between var00610 and var00622. </w:t>
       </w:r>
       <w:r>
         <w:rPr>
@@ -1742,6 +2062,7 @@
                 <w:szCs w:val="24"/>
               </w:rPr>
             </w:pPr>
+            <w:proofErr w:type="spellStart"/>
             <w:r>
               <w:rPr>
                 <w:rFonts w:ascii="Times New Roman" w:hAnsi="Times New Roman" w:cs="Times New Roman"/>
@@ -1753,6 +2074,7 @@
               <w:lastRenderedPageBreak/>
               <w:t>Masterkey</w:t>
             </w:r>
+            <w:proofErr w:type="spellEnd"/>
           </w:p>
           <w:p>
             <w:pPr>
@@ -1821,6 +2143,7 @@
                 <w:szCs w:val="24"/>
               </w:rPr>
             </w:pPr>
+            <w:proofErr w:type="spellStart"/>
             <w:r>
               <w:rPr>
                 <w:rFonts w:ascii="Times New Roman" w:hAnsi="Times New Roman" w:cs="Times New Roman"/>
@@ -1829,18 +2152,10 @@
                 <w:sz w:val="24"/>
                 <w:szCs w:val="24"/>
               </w:rPr>
-              <w:t>Masterkey Unit</w:t>
-            </w:r>
-          </w:p>
-        </w:tc>
-        <w:tc>
-          <w:tcPr>
-            <w:tcW w:w="1984" w:type="dxa"/>
-            <w:vAlign w:val="center"/>
-          </w:tcPr>
-          <w:p>
-            <w:pPr>
-              <w:jc w:val="center"/>
+              <w:t>Masterkey</w:t>
+            </w:r>
+            <w:proofErr w:type="spellEnd"/>
+            <w:r>
               <w:rPr>
                 <w:rFonts w:ascii="Times New Roman" w:hAnsi="Times New Roman" w:cs="Times New Roman"/>
                 <w:b/>
@@ -1848,8 +2163,18 @@
                 <w:sz w:val="24"/>
                 <w:szCs w:val="24"/>
               </w:rPr>
-            </w:pPr>
-            <w:r>
+              <w:t xml:space="preserve"> Unit</w:t>
+            </w:r>
+          </w:p>
+        </w:tc>
+        <w:tc>
+          <w:tcPr>
+            <w:tcW w:w="1984" w:type="dxa"/>
+            <w:vAlign w:val="center"/>
+          </w:tcPr>
+          <w:p>
+            <w:pPr>
+              <w:jc w:val="center"/>
               <w:rPr>
                 <w:rFonts w:ascii="Times New Roman" w:hAnsi="Times New Roman" w:cs="Times New Roman"/>
                 <w:b/>
@@ -1857,18 +2182,8 @@
                 <w:sz w:val="24"/>
                 <w:szCs w:val="24"/>
               </w:rPr>
-              <w:t>TUFLOW var No.</w:t>
-            </w:r>
-          </w:p>
-        </w:tc>
-        <w:tc>
-          <w:tcPr>
-            <w:tcW w:w="1243" w:type="dxa"/>
-            <w:vAlign w:val="center"/>
-          </w:tcPr>
-          <w:p>
-            <w:pPr>
-              <w:jc w:val="center"/>
+            </w:pPr>
+            <w:r>
               <w:rPr>
                 <w:rFonts w:ascii="Times New Roman" w:hAnsi="Times New Roman" w:cs="Times New Roman"/>
                 <w:b/>
@@ -1876,8 +2191,18 @@
                 <w:sz w:val="24"/>
                 <w:szCs w:val="24"/>
               </w:rPr>
-            </w:pPr>
-            <w:r>
+              <w:t>TUFLOW var No.</w:t>
+            </w:r>
+          </w:p>
+        </w:tc>
+        <w:tc>
+          <w:tcPr>
+            <w:tcW w:w="1243" w:type="dxa"/>
+            <w:vAlign w:val="center"/>
+          </w:tcPr>
+          <w:p>
+            <w:pPr>
+              <w:jc w:val="center"/>
               <w:rPr>
                 <w:rFonts w:ascii="Times New Roman" w:hAnsi="Times New Roman" w:cs="Times New Roman"/>
                 <w:b/>
@@ -1885,18 +2210,8 @@
                 <w:sz w:val="24"/>
                 <w:szCs w:val="24"/>
               </w:rPr>
-              <w:t>TUFLOW var Unit</w:t>
-            </w:r>
-          </w:p>
-        </w:tc>
-        <w:tc>
-          <w:tcPr>
-            <w:tcW w:w="758" w:type="dxa"/>
-            <w:vAlign w:val="center"/>
-          </w:tcPr>
-          <w:p>
-            <w:pPr>
-              <w:jc w:val="center"/>
+            </w:pPr>
+            <w:r>
               <w:rPr>
                 <w:rFonts w:ascii="Times New Roman" w:hAnsi="Times New Roman" w:cs="Times New Roman"/>
                 <w:b/>
@@ -1904,8 +2219,18 @@
                 <w:sz w:val="24"/>
                 <w:szCs w:val="24"/>
               </w:rPr>
-            </w:pPr>
-            <w:r>
+              <w:t>TUFLOW var Unit</w:t>
+            </w:r>
+          </w:p>
+        </w:tc>
+        <w:tc>
+          <w:tcPr>
+            <w:tcW w:w="758" w:type="dxa"/>
+            <w:vAlign w:val="center"/>
+          </w:tcPr>
+          <w:p>
+            <w:pPr>
+              <w:jc w:val="center"/>
               <w:rPr>
                 <w:rFonts w:ascii="Times New Roman" w:hAnsi="Times New Roman" w:cs="Times New Roman"/>
                 <w:b/>
@@ -1913,6 +2238,15 @@
                 <w:sz w:val="24"/>
                 <w:szCs w:val="24"/>
               </w:rPr>
+            </w:pPr>
+            <w:r>
+              <w:rPr>
+                <w:rFonts w:ascii="Times New Roman" w:hAnsi="Times New Roman" w:cs="Times New Roman"/>
+                <w:b/>
+                <w:bCs/>
+                <w:sz w:val="24"/>
+                <w:szCs w:val="24"/>
+              </w:rPr>
               <w:t>Equation</w:t>
             </w:r>
           </w:p>
@@ -1965,6 +2299,7 @@
                 <w:szCs w:val="24"/>
               </w:rPr>
             </w:pPr>
+            <w:proofErr w:type="spellStart"/>
             <w:r>
               <w:rPr>
                 <w:rFonts w:ascii="Times New Roman" w:hAnsi="Times New Roman" w:cs="Times New Roman"/>
@@ -1973,6 +2308,7 @@
               </w:rPr>
               <w:t>Dolichospermum</w:t>
             </w:r>
+            <w:proofErr w:type="spellEnd"/>
           </w:p>
         </w:tc>
         <w:tc>
@@ -2037,13 +2373,23 @@
                 <w:szCs w:val="24"/>
               </w:rPr>
             </w:pPr>
-            <w:r>
-              <w:rPr>
-                <w:rFonts w:ascii="Times New Roman" w:hAnsi="Times New Roman" w:cs="Times New Roman"/>
-                <w:sz w:val="24"/>
-                <w:szCs w:val="24"/>
-              </w:rPr>
-              <w:t>mmolC/m</w:t>
+            <w:proofErr w:type="spellStart"/>
+            <w:r>
+              <w:rPr>
+                <w:rFonts w:ascii="Times New Roman" w:hAnsi="Times New Roman" w:cs="Times New Roman"/>
+                <w:sz w:val="24"/>
+                <w:szCs w:val="24"/>
+              </w:rPr>
+              <w:t>mmolC</w:t>
+            </w:r>
+            <w:proofErr w:type="spellEnd"/>
+            <w:r>
+              <w:rPr>
+                <w:rFonts w:ascii="Times New Roman" w:hAnsi="Times New Roman" w:cs="Times New Roman"/>
+                <w:sz w:val="24"/>
+                <w:szCs w:val="24"/>
+              </w:rPr>
+              <w:t>/m</w:t>
             </w:r>
             <w:r>
               <w:rPr>
@@ -2120,6 +2466,7 @@
               </w:rPr>
               <w:t xml:space="preserve"> + </w:t>
             </w:r>
+            <w:proofErr w:type="gramStart"/>
             <w:r>
               <w:rPr>
                 <w:rFonts w:ascii="Times New Roman" w:hAnsi="Times New Roman" w:cs="Times New Roman"/>
@@ -2128,6 +2475,7 @@
               </w:rPr>
               <w:t>sum(</w:t>
             </w:r>
+            <w:proofErr w:type="gramEnd"/>
             <w:r>
               <w:rPr>
                 <w:rFonts w:ascii="Times New Roman" w:hAnsi="Times New Roman" w:cs="Times New Roman"/>
@@ -2272,13 +2620,23 @@
                 <w:szCs w:val="24"/>
               </w:rPr>
             </w:pPr>
-            <w:r>
-              <w:rPr>
-                <w:rFonts w:ascii="Times New Roman" w:hAnsi="Times New Roman" w:cs="Times New Roman"/>
-                <w:sz w:val="24"/>
-                <w:szCs w:val="24"/>
-              </w:rPr>
-              <w:t>mmolC/m</w:t>
+            <w:proofErr w:type="spellStart"/>
+            <w:r>
+              <w:rPr>
+                <w:rFonts w:ascii="Times New Roman" w:hAnsi="Times New Roman" w:cs="Times New Roman"/>
+                <w:sz w:val="24"/>
+                <w:szCs w:val="24"/>
+              </w:rPr>
+              <w:t>mmolC</w:t>
+            </w:r>
+            <w:proofErr w:type="spellEnd"/>
+            <w:r>
+              <w:rPr>
+                <w:rFonts w:ascii="Times New Roman" w:hAnsi="Times New Roman" w:cs="Times New Roman"/>
+                <w:sz w:val="24"/>
+                <w:szCs w:val="24"/>
+              </w:rPr>
+              <w:t>/m</w:t>
             </w:r>
             <w:r>
               <w:rPr>
@@ -2475,13 +2833,23 @@
                 <w:szCs w:val="24"/>
               </w:rPr>
             </w:pPr>
-            <w:r>
-              <w:rPr>
-                <w:rFonts w:ascii="Times New Roman" w:hAnsi="Times New Roman" w:cs="Times New Roman"/>
-                <w:sz w:val="24"/>
-                <w:szCs w:val="24"/>
-              </w:rPr>
-              <w:t>mmolC/m</w:t>
+            <w:proofErr w:type="spellStart"/>
+            <w:r>
+              <w:rPr>
+                <w:rFonts w:ascii="Times New Roman" w:hAnsi="Times New Roman" w:cs="Times New Roman"/>
+                <w:sz w:val="24"/>
+                <w:szCs w:val="24"/>
+              </w:rPr>
+              <w:t>mmolC</w:t>
+            </w:r>
+            <w:proofErr w:type="spellEnd"/>
+            <w:r>
+              <w:rPr>
+                <w:rFonts w:ascii="Times New Roman" w:hAnsi="Times New Roman" w:cs="Times New Roman"/>
+                <w:sz w:val="24"/>
+                <w:szCs w:val="24"/>
+              </w:rPr>
+              <w:t>/m</w:t>
             </w:r>
             <w:r>
               <w:rPr>
@@ -2654,13 +3022,23 @@
                 <w:szCs w:val="24"/>
               </w:rPr>
             </w:pPr>
-            <w:r>
-              <w:rPr>
-                <w:rFonts w:ascii="Times New Roman" w:hAnsi="Times New Roman" w:cs="Times New Roman"/>
-                <w:sz w:val="24"/>
-                <w:szCs w:val="24"/>
-              </w:rPr>
-              <w:t>mmolC/m</w:t>
+            <w:proofErr w:type="spellStart"/>
+            <w:r>
+              <w:rPr>
+                <w:rFonts w:ascii="Times New Roman" w:hAnsi="Times New Roman" w:cs="Times New Roman"/>
+                <w:sz w:val="24"/>
+                <w:szCs w:val="24"/>
+              </w:rPr>
+              <w:t>mmolC</w:t>
+            </w:r>
+            <w:proofErr w:type="spellEnd"/>
+            <w:r>
+              <w:rPr>
+                <w:rFonts w:ascii="Times New Roman" w:hAnsi="Times New Roman" w:cs="Times New Roman"/>
+                <w:sz w:val="24"/>
+                <w:szCs w:val="24"/>
+              </w:rPr>
+              <w:t>/m</w:t>
             </w:r>
             <w:r>
               <w:rPr>
@@ -2900,13 +3278,23 @@
                 <w:vertAlign w:val="superscript"/>
               </w:rPr>
             </w:pPr>
-            <w:r>
-              <w:rPr>
-                <w:rFonts w:ascii="Times New Roman" w:hAnsi="Times New Roman" w:cs="Times New Roman"/>
-                <w:sz w:val="24"/>
-                <w:szCs w:val="24"/>
-              </w:rPr>
-              <w:t>mmolC/m</w:t>
+            <w:proofErr w:type="spellStart"/>
+            <w:r>
+              <w:rPr>
+                <w:rFonts w:ascii="Times New Roman" w:hAnsi="Times New Roman" w:cs="Times New Roman"/>
+                <w:sz w:val="24"/>
+                <w:szCs w:val="24"/>
+              </w:rPr>
+              <w:t>mmolC</w:t>
+            </w:r>
+            <w:proofErr w:type="spellEnd"/>
+            <w:r>
+              <w:rPr>
+                <w:rFonts w:ascii="Times New Roman" w:hAnsi="Times New Roman" w:cs="Times New Roman"/>
+                <w:sz w:val="24"/>
+                <w:szCs w:val="24"/>
+              </w:rPr>
+              <w:t>/m</w:t>
             </w:r>
             <w:r>
               <w:rPr>
@@ -3085,442 +3473,7 @@
     <w:p>
       <w:pPr>
         <w:rPr>
-          <w:rFonts w:ascii="Times New Roman" w:hAnsi="Times New Roman" w:cs="Times New Roman"/>
-          <w:sz w:val="24"/>
-          <w:szCs w:val="24"/>
-        </w:rPr>
-      </w:pPr>
-    </w:p>
-    <w:p>
-      <w:pPr>
-        <w:rPr>
           <w:rFonts w:ascii="Times New Roman" w:eastAsiaTheme="minorEastAsia" w:hAnsi="Times New Roman" w:cs="Times New Roman"/>
-          <w:sz w:val="20"/>
-          <w:szCs w:val="20"/>
-        </w:rPr>
-      </w:pPr>
-      <m:oMathPara>
-        <m:oMath>
-          <m:r>
-            <w:rPr>
-              <w:rFonts w:ascii="Cambria Math" w:hAnsi="Cambria Math" w:cs="Times New Roman"/>
-              <w:sz w:val="20"/>
-              <w:szCs w:val="20"/>
-            </w:rPr>
-            <m:t>1</m:t>
-          </m:r>
-          <m:f>
-            <m:fPr>
-              <m:ctrlPr>
-                <w:rPr>
-                  <w:rFonts w:ascii="Cambria Math" w:hAnsi="Cambria Math" w:cs="Times New Roman"/>
-                  <w:i/>
-                  <w:sz w:val="20"/>
-                  <w:szCs w:val="20"/>
-                </w:rPr>
-              </m:ctrlPr>
-            </m:fPr>
-            <m:num>
-              <m:r>
-                <w:rPr>
-                  <w:rFonts w:ascii="Cambria Math" w:hAnsi="Cambria Math" w:cs="Times New Roman"/>
-                  <w:sz w:val="20"/>
-                  <w:szCs w:val="20"/>
-                </w:rPr>
-                <m:t>cell</m:t>
-              </m:r>
-            </m:num>
-            <m:den>
-              <m:r>
-                <w:rPr>
-                  <w:rFonts w:ascii="Cambria Math" w:hAnsi="Cambria Math" w:cs="Times New Roman"/>
-                  <w:sz w:val="20"/>
-                  <w:szCs w:val="20"/>
-                </w:rPr>
-                <m:t>ml</m:t>
-              </m:r>
-            </m:den>
-          </m:f>
-          <m:r>
-            <w:rPr>
-              <w:rFonts w:ascii="Cambria Math" w:hAnsi="Cambria Math" w:cs="Times New Roman"/>
-              <w:sz w:val="20"/>
-              <w:szCs w:val="20"/>
-            </w:rPr>
-            <m:t>dolichospermum=1cell/ml×1300μ</m:t>
-          </m:r>
-          <m:sSup>
-            <m:sSupPr>
-              <m:ctrlPr>
-                <w:rPr>
-                  <w:rFonts w:ascii="Cambria Math" w:hAnsi="Cambria Math" w:cs="Times New Roman"/>
-                  <w:i/>
-                  <w:sz w:val="20"/>
-                  <w:szCs w:val="20"/>
-                </w:rPr>
-              </m:ctrlPr>
-            </m:sSupPr>
-            <m:e>
-              <m:r>
-                <w:rPr>
-                  <w:rFonts w:ascii="Cambria Math" w:hAnsi="Cambria Math" w:cs="Times New Roman"/>
-                  <w:sz w:val="20"/>
-                  <w:szCs w:val="20"/>
-                </w:rPr>
-                <m:t>m</m:t>
-              </m:r>
-            </m:e>
-            <m:sup>
-              <m:r>
-                <w:rPr>
-                  <w:rFonts w:ascii="Cambria Math" w:hAnsi="Cambria Math" w:cs="Times New Roman"/>
-                  <w:sz w:val="20"/>
-                  <w:szCs w:val="20"/>
-                </w:rPr>
-                <m:t>3</m:t>
-              </m:r>
-            </m:sup>
-          </m:sSup>
-          <m:r>
-            <w:rPr>
-              <w:rFonts w:ascii="Cambria Math" w:hAnsi="Cambria Math" w:cs="Times New Roman"/>
-              <w:sz w:val="20"/>
-              <w:szCs w:val="20"/>
-            </w:rPr>
-            <m:t>×</m:t>
-          </m:r>
-          <m:sSup>
-            <m:sSupPr>
-              <m:ctrlPr>
-                <w:rPr>
-                  <w:rFonts w:ascii="Cambria Math" w:hAnsi="Cambria Math" w:cs="Times New Roman"/>
-                  <w:i/>
-                  <w:sz w:val="20"/>
-                  <w:szCs w:val="20"/>
-                </w:rPr>
-              </m:ctrlPr>
-            </m:sSupPr>
-            <m:e>
-              <m:r>
-                <w:rPr>
-                  <w:rFonts w:ascii="Cambria Math" w:hAnsi="Cambria Math" w:cs="Times New Roman"/>
-                  <w:sz w:val="20"/>
-                  <w:szCs w:val="20"/>
-                </w:rPr>
-                <m:t>10</m:t>
-              </m:r>
-            </m:e>
-            <m:sup>
-              <m:r>
-                <w:rPr>
-                  <w:rFonts w:ascii="Cambria Math" w:hAnsi="Cambria Math" w:cs="Times New Roman"/>
-                  <w:sz w:val="20"/>
-                  <w:szCs w:val="20"/>
-                </w:rPr>
-                <m:t>6</m:t>
-              </m:r>
-            </m:sup>
-          </m:sSup>
-          <m:r>
-            <w:rPr>
-              <w:rFonts w:ascii="Cambria Math" w:hAnsi="Cambria Math" w:cs="Times New Roman"/>
-              <w:sz w:val="20"/>
-              <w:szCs w:val="20"/>
-            </w:rPr>
-            <m:t>ml/</m:t>
-          </m:r>
-          <m:sSup>
-            <m:sSupPr>
-              <m:ctrlPr>
-                <w:rPr>
-                  <w:rFonts w:ascii="Cambria Math" w:hAnsi="Cambria Math" w:cs="Times New Roman"/>
-                  <w:i/>
-                  <w:sz w:val="20"/>
-                  <w:szCs w:val="20"/>
-                </w:rPr>
-              </m:ctrlPr>
-            </m:sSupPr>
-            <m:e>
-              <m:r>
-                <w:rPr>
-                  <w:rFonts w:ascii="Cambria Math" w:hAnsi="Cambria Math" w:cs="Times New Roman"/>
-                  <w:sz w:val="20"/>
-                  <w:szCs w:val="20"/>
-                </w:rPr>
-                <m:t>m</m:t>
-              </m:r>
-            </m:e>
-            <m:sup>
-              <m:r>
-                <w:rPr>
-                  <w:rFonts w:ascii="Cambria Math" w:hAnsi="Cambria Math" w:cs="Times New Roman"/>
-                  <w:sz w:val="20"/>
-                  <w:szCs w:val="20"/>
-                </w:rPr>
-                <m:t>3</m:t>
-              </m:r>
-            </m:sup>
-          </m:sSup>
-          <m:r>
-            <w:rPr>
-              <w:rFonts w:ascii="Cambria Math" w:hAnsi="Cambria Math" w:cs="Times New Roman"/>
-              <w:sz w:val="20"/>
-              <w:szCs w:val="20"/>
-            </w:rPr>
-            <m:t>×</m:t>
-          </m:r>
-          <m:f>
-            <m:fPr>
-              <m:ctrlPr>
-                <w:rPr>
-                  <w:rFonts w:ascii="Cambria Math" w:hAnsi="Cambria Math" w:cs="Times New Roman"/>
-                  <w:i/>
-                  <w:sz w:val="20"/>
-                  <w:szCs w:val="20"/>
-                </w:rPr>
-              </m:ctrlPr>
-            </m:fPr>
-            <m:num>
-              <m:r>
-                <w:rPr>
-                  <w:rFonts w:ascii="Cambria Math" w:hAnsi="Cambria Math" w:cs="Times New Roman"/>
-                  <w:sz w:val="20"/>
-                  <w:szCs w:val="20"/>
-                </w:rPr>
-                <m:t>800kg</m:t>
-              </m:r>
-            </m:num>
-            <m:den>
-              <m:sSup>
-                <m:sSupPr>
-                  <m:ctrlPr>
-                    <w:rPr>
-                      <w:rFonts w:ascii="Cambria Math" w:hAnsi="Cambria Math" w:cs="Times New Roman"/>
-                      <w:i/>
-                      <w:sz w:val="20"/>
-                      <w:szCs w:val="20"/>
-                    </w:rPr>
-                  </m:ctrlPr>
-                </m:sSupPr>
-                <m:e>
-                  <m:r>
-                    <w:rPr>
-                      <w:rFonts w:ascii="Cambria Math" w:hAnsi="Cambria Math" w:cs="Times New Roman"/>
-                      <w:sz w:val="20"/>
-                      <w:szCs w:val="20"/>
-                    </w:rPr>
-                    <m:t>m</m:t>
-                  </m:r>
-                </m:e>
-                <m:sup>
-                  <m:r>
-                    <w:rPr>
-                      <w:rFonts w:ascii="Cambria Math" w:hAnsi="Cambria Math" w:cs="Times New Roman"/>
-                      <w:sz w:val="20"/>
-                      <w:szCs w:val="20"/>
-                    </w:rPr>
-                    <m:t>3</m:t>
-                  </m:r>
-                </m:sup>
-              </m:sSup>
-            </m:den>
-          </m:f>
-          <m:r>
-            <w:rPr>
-              <w:rFonts w:ascii="Cambria Math" w:hAnsi="Cambria Math" w:cs="Times New Roman"/>
-              <w:sz w:val="20"/>
-              <w:szCs w:val="20"/>
-            </w:rPr>
-            <m:t>×10%×50%÷16g/mmol</m:t>
-          </m:r>
-        </m:oMath>
-      </m:oMathPara>
-    </w:p>
-    <w:p>
-      <w:pPr>
-        <w:rPr>
-          <w:rFonts w:ascii="Times New Roman" w:eastAsiaTheme="minorEastAsia" w:hAnsi="Times New Roman" w:cs="Times New Roman"/>
-          <w:sz w:val="20"/>
-          <w:szCs w:val="20"/>
-          <w:vertAlign w:val="superscript"/>
-        </w:rPr>
-      </w:pPr>
-      <w:r>
-        <w:rPr>
-          <w:rFonts w:ascii="Times New Roman" w:eastAsiaTheme="minorEastAsia" w:hAnsi="Times New Roman" w:cs="Times New Roman"/>
-          <w:sz w:val="20"/>
-          <w:szCs w:val="20"/>
-        </w:rPr>
-        <w:t xml:space="preserve">= </w:t>
-      </w:r>
-      <w:r>
-        <w:rPr>
-          <w:rFonts w:ascii="Times New Roman" w:eastAsiaTheme="minorEastAsia" w:hAnsi="Times New Roman" w:cs="Times New Roman"/>
-          <w:sz w:val="20"/>
-          <w:szCs w:val="20"/>
-        </w:rPr>
-        <w:t>325</w:t>
-      </w:r>
-      <w:r>
-        <w:rPr>
-          <w:rFonts w:ascii="Times New Roman" w:eastAsiaTheme="minorEastAsia" w:hAnsi="Times New Roman" w:cs="Times New Roman"/>
-          <w:sz w:val="20"/>
-          <w:szCs w:val="20"/>
-        </w:rPr>
-        <w:t>0</w:t>
-      </w:r>
-      <w:r>
-        <w:rPr>
-          <w:rFonts w:ascii="Times New Roman" w:eastAsiaTheme="minorEastAsia" w:hAnsi="Times New Roman" w:cs="Times New Roman"/>
-          <w:sz w:val="20"/>
-          <w:szCs w:val="20"/>
-        </w:rPr>
-        <w:t xml:space="preserve"> </w:t>
-      </w:r>
-      <w:r>
-        <w:rPr>
-          <w:rFonts w:ascii="Times New Roman" w:eastAsiaTheme="minorEastAsia" w:hAnsi="Times New Roman" w:cs="Times New Roman"/>
-          <w:sz w:val="20"/>
-          <w:szCs w:val="20"/>
-        </w:rPr>
-        <w:t>m</w:t>
-      </w:r>
-      <w:r>
-        <w:rPr>
-          <w:rFonts w:ascii="Times New Roman" w:eastAsiaTheme="minorEastAsia" w:hAnsi="Times New Roman" w:cs="Times New Roman"/>
-          <w:sz w:val="20"/>
-          <w:szCs w:val="20"/>
-        </w:rPr>
-        <w:t>molC/m</w:t>
-      </w:r>
-      <w:r>
-        <w:rPr>
-          <w:rFonts w:ascii="Times New Roman" w:eastAsiaTheme="minorEastAsia" w:hAnsi="Times New Roman" w:cs="Times New Roman"/>
-          <w:sz w:val="20"/>
-          <w:szCs w:val="20"/>
-          <w:vertAlign w:val="superscript"/>
-        </w:rPr>
-        <w:t>3</w:t>
-      </w:r>
-      <w:r>
-        <w:rPr>
-          <w:rFonts w:ascii="Times New Roman" w:eastAsiaTheme="minorEastAsia" w:hAnsi="Times New Roman" w:cs="Times New Roman"/>
-          <w:sz w:val="20"/>
-          <w:szCs w:val="20"/>
-          <w:vertAlign w:val="superscript"/>
-        </w:rPr>
-        <w:tab/>
-      </w:r>
-      <w:r>
-        <w:rPr>
-          <w:rFonts w:ascii="Times New Roman" w:eastAsiaTheme="minorEastAsia" w:hAnsi="Times New Roman" w:cs="Times New Roman"/>
-          <w:sz w:val="20"/>
-          <w:szCs w:val="20"/>
-          <w:vertAlign w:val="superscript"/>
-        </w:rPr>
-        <w:tab/>
-      </w:r>
-      <w:r>
-        <w:rPr>
-          <w:rFonts w:ascii="Times New Roman" w:eastAsiaTheme="minorEastAsia" w:hAnsi="Times New Roman" w:cs="Times New Roman"/>
-          <w:sz w:val="20"/>
-          <w:szCs w:val="20"/>
-          <w:vertAlign w:val="superscript"/>
-        </w:rPr>
-        <w:tab/>
-      </w:r>
-      <w:r>
-        <w:rPr>
-          <w:rFonts w:ascii="Times New Roman" w:eastAsiaTheme="minorEastAsia" w:hAnsi="Times New Roman" w:cs="Times New Roman"/>
-          <w:sz w:val="20"/>
-          <w:szCs w:val="20"/>
-          <w:vertAlign w:val="superscript"/>
-        </w:rPr>
-        <w:tab/>
-      </w:r>
-      <w:r>
-        <w:rPr>
-          <w:rFonts w:ascii="Times New Roman" w:eastAsiaTheme="minorEastAsia" w:hAnsi="Times New Roman" w:cs="Times New Roman"/>
-          <w:sz w:val="20"/>
-          <w:szCs w:val="20"/>
-          <w:vertAlign w:val="superscript"/>
-        </w:rPr>
-        <w:tab/>
-      </w:r>
-      <w:r>
-        <w:rPr>
-          <w:rFonts w:ascii="Times New Roman" w:eastAsiaTheme="minorEastAsia" w:hAnsi="Times New Roman" w:cs="Times New Roman"/>
-          <w:sz w:val="20"/>
-          <w:szCs w:val="20"/>
-          <w:vertAlign w:val="superscript"/>
-        </w:rPr>
-        <w:tab/>
-      </w:r>
-      <w:r>
-        <w:rPr>
-          <w:rFonts w:ascii="Times New Roman" w:eastAsiaTheme="minorEastAsia" w:hAnsi="Times New Roman" w:cs="Times New Roman"/>
-          <w:sz w:val="20"/>
-          <w:szCs w:val="20"/>
-          <w:vertAlign w:val="superscript"/>
-        </w:rPr>
-        <w:tab/>
-      </w:r>
-      <w:r>
-        <w:rPr>
-          <w:rFonts w:ascii="Times New Roman" w:eastAsiaTheme="minorEastAsia" w:hAnsi="Times New Roman" w:cs="Times New Roman"/>
-          <w:sz w:val="20"/>
-          <w:szCs w:val="20"/>
-          <w:vertAlign w:val="superscript"/>
-        </w:rPr>
-        <w:tab/>
-      </w:r>
-      <w:r>
-        <w:rPr>
-          <w:rFonts w:ascii="Times New Roman" w:eastAsiaTheme="minorEastAsia" w:hAnsi="Times New Roman" w:cs="Times New Roman"/>
-          <w:sz w:val="20"/>
-          <w:szCs w:val="20"/>
-          <w:vertAlign w:val="superscript"/>
-        </w:rPr>
-        <w:tab/>
-      </w:r>
-      <w:r>
-        <w:rPr>
-          <w:rFonts w:ascii="Times New Roman" w:eastAsiaTheme="minorEastAsia" w:hAnsi="Times New Roman" w:cs="Times New Roman"/>
-          <w:sz w:val="20"/>
-          <w:szCs w:val="20"/>
-        </w:rPr>
-        <w:t>(1)</w:t>
-      </w:r>
-    </w:p>
-    <w:p>
-      <w:pPr>
-        <w:rPr>
-          <w:rFonts w:ascii="Times New Roman" w:hAnsi="Times New Roman" w:cs="Times New Roman"/>
-          <w:sz w:val="20"/>
-          <w:szCs w:val="20"/>
-        </w:rPr>
-      </w:pPr>
-      <w:r>
-        <w:rPr>
-          <w:rFonts w:ascii="Times New Roman" w:eastAsiaTheme="minorEastAsia" w:hAnsi="Times New Roman" w:cs="Times New Roman"/>
-          <w:sz w:val="20"/>
-          <w:szCs w:val="20"/>
-        </w:rPr>
-        <w:t xml:space="preserve"> </w:t>
-      </w:r>
-      <w:r>
-        <w:rPr>
-          <w:rFonts w:ascii="Times New Roman" w:eastAsiaTheme="minorEastAsia" w:hAnsi="Times New Roman" w:cs="Times New Roman"/>
-          <w:sz w:val="20"/>
-          <w:szCs w:val="20"/>
-        </w:rPr>
-        <w:tab/>
-      </w:r>
-    </w:p>
-    <w:p>
-      <w:pPr>
-        <w:rPr>
-          <w:rFonts w:ascii="Times New Roman" w:hAnsi="Times New Roman" w:cs="Times New Roman"/>
           <w:sz w:val="24"/>
           <w:szCs w:val="24"/>
         </w:rPr>
@@ -3572,10 +3525,10 @@
             <w:sz w:val="24"/>
             <w:szCs w:val="24"/>
           </w:rPr>
-          <m:t>picoplankton=1cell/ml×</m:t>
+          <m:t>dolichospermum=</m:t>
         </m:r>
-        <m:sSup>
-          <m:sSupPr>
+        <m:f>
+          <m:fPr>
             <m:ctrlPr>
               <w:rPr>
                 <w:rFonts w:ascii="Cambria Math" w:hAnsi="Cambria Math" w:cs="Times New Roman"/>
@@ -3584,35 +3537,35 @@
                 <w:szCs w:val="24"/>
               </w:rPr>
             </m:ctrlPr>
-          </m:sSupPr>
-          <m:e>
+          </m:fPr>
+          <m:num>
             <m:r>
               <w:rPr>
                 <w:rFonts w:ascii="Cambria Math" w:hAnsi="Cambria Math" w:cs="Times New Roman"/>
                 <w:sz w:val="24"/>
                 <w:szCs w:val="24"/>
               </w:rPr>
-              <m:t>10</m:t>
+              <m:t>1cell</m:t>
             </m:r>
-          </m:e>
-          <m:sup>
+          </m:num>
+          <m:den>
             <m:r>
               <w:rPr>
                 <w:rFonts w:ascii="Cambria Math" w:hAnsi="Cambria Math" w:cs="Times New Roman"/>
                 <w:sz w:val="24"/>
                 <w:szCs w:val="24"/>
               </w:rPr>
-              <m:t>6</m:t>
+              <m:t>ml</m:t>
             </m:r>
-          </m:sup>
-        </m:sSup>
+          </m:den>
+        </m:f>
         <m:r>
           <w:rPr>
             <w:rFonts w:ascii="Cambria Math" w:hAnsi="Cambria Math" w:cs="Times New Roman"/>
             <w:sz w:val="24"/>
             <w:szCs w:val="24"/>
           </w:rPr>
-          <m:t>ml/</m:t>
+          <m:t>×1300μ</m:t>
         </m:r>
         <m:sSup>
           <m:sSupPr>
@@ -3652,48 +3605,96 @@
             <w:sz w:val="24"/>
             <w:szCs w:val="24"/>
           </w:rPr>
-          <m:t>×110</m:t>
+          <m:t>×</m:t>
         </m:r>
-        <m:r>
-          <w:rPr>
-            <w:rFonts w:ascii="Cambria Math" w:hAnsi="Cambria Math" w:cs="Times New Roman"/>
-            <w:sz w:val="20"/>
-            <w:szCs w:val="20"/>
-          </w:rPr>
-          <m:t>μ</m:t>
-        </m:r>
-        <m:sSup>
-          <m:sSupPr>
+        <m:f>
+          <m:fPr>
             <m:ctrlPr>
               <w:rPr>
                 <w:rFonts w:ascii="Cambria Math" w:hAnsi="Cambria Math" w:cs="Times New Roman"/>
                 <w:i/>
-                <w:sz w:val="20"/>
-                <w:szCs w:val="20"/>
+                <w:sz w:val="24"/>
+                <w:szCs w:val="24"/>
               </w:rPr>
             </m:ctrlPr>
-          </m:sSupPr>
-          <m:e>
+          </m:fPr>
+          <m:num>
+            <m:sSup>
+              <m:sSupPr>
+                <m:ctrlPr>
+                  <w:rPr>
+                    <w:rFonts w:ascii="Cambria Math" w:hAnsi="Cambria Math" w:cs="Times New Roman"/>
+                    <w:i/>
+                    <w:sz w:val="24"/>
+                    <w:szCs w:val="24"/>
+                  </w:rPr>
+                </m:ctrlPr>
+              </m:sSupPr>
+              <m:e>
+                <m:r>
+                  <w:rPr>
+                    <w:rFonts w:ascii="Cambria Math" w:hAnsi="Cambria Math" w:cs="Times New Roman"/>
+                    <w:sz w:val="24"/>
+                    <w:szCs w:val="24"/>
+                  </w:rPr>
+                  <m:t>10</m:t>
+                </m:r>
+              </m:e>
+              <m:sup>
+                <m:r>
+                  <w:rPr>
+                    <w:rFonts w:ascii="Cambria Math" w:hAnsi="Cambria Math" w:cs="Times New Roman"/>
+                    <w:sz w:val="24"/>
+                    <w:szCs w:val="24"/>
+                  </w:rPr>
+                  <m:t>6</m:t>
+                </m:r>
+              </m:sup>
+            </m:sSup>
             <m:r>
               <w:rPr>
                 <w:rFonts w:ascii="Cambria Math" w:hAnsi="Cambria Math" w:cs="Times New Roman"/>
-                <w:sz w:val="20"/>
-                <w:szCs w:val="20"/>
-              </w:rPr>
-              <m:t>m</m:t>
+                <w:sz w:val="24"/>
+                <w:szCs w:val="24"/>
+              </w:rPr>
+              <m:t>ml</m:t>
             </m:r>
-          </m:e>
-          <m:sup>
-            <m:r>
-              <w:rPr>
-                <w:rFonts w:ascii="Cambria Math" w:hAnsi="Cambria Math" w:cs="Times New Roman"/>
-                <w:sz w:val="20"/>
-                <w:szCs w:val="20"/>
-              </w:rPr>
-              <m:t>3</m:t>
-            </m:r>
-          </m:sup>
-        </m:sSup>
+          </m:num>
+          <m:den>
+            <m:sSup>
+              <m:sSupPr>
+                <m:ctrlPr>
+                  <w:rPr>
+                    <w:rFonts w:ascii="Cambria Math" w:hAnsi="Cambria Math" w:cs="Times New Roman"/>
+                    <w:i/>
+                    <w:sz w:val="24"/>
+                    <w:szCs w:val="24"/>
+                  </w:rPr>
+                </m:ctrlPr>
+              </m:sSupPr>
+              <m:e>
+                <m:r>
+                  <w:rPr>
+                    <w:rFonts w:ascii="Cambria Math" w:hAnsi="Cambria Math" w:cs="Times New Roman"/>
+                    <w:sz w:val="24"/>
+                    <w:szCs w:val="24"/>
+                  </w:rPr>
+                  <m:t>m</m:t>
+                </m:r>
+              </m:e>
+              <m:sup>
+                <m:r>
+                  <w:rPr>
+                    <w:rFonts w:ascii="Cambria Math" w:hAnsi="Cambria Math" w:cs="Times New Roman"/>
+                    <w:sz w:val="24"/>
+                    <w:szCs w:val="24"/>
+                  </w:rPr>
+                  <m:t>3</m:t>
+                </m:r>
+              </m:sup>
+            </m:sSup>
+          </m:den>
+        </m:f>
         <m:r>
           <w:rPr>
             <w:rFonts w:ascii="Cambria Math" w:hAnsi="Cambria Math" w:cs="Times New Roman"/>
@@ -3764,39 +3765,127 @@
             <w:sz w:val="24"/>
             <w:szCs w:val="24"/>
           </w:rPr>
-          <m:t>×10%×50%÷16g/mol</m:t>
+          <m:t>×10%×50%÷</m:t>
         </m:r>
+        <m:f>
+          <m:fPr>
+            <m:ctrlPr>
+              <w:rPr>
+                <w:rFonts w:ascii="Cambria Math" w:hAnsi="Cambria Math" w:cs="Times New Roman"/>
+                <w:i/>
+                <w:sz w:val="24"/>
+                <w:szCs w:val="24"/>
+              </w:rPr>
+            </m:ctrlPr>
+          </m:fPr>
+          <m:num>
+            <m:r>
+              <w:rPr>
+                <w:rFonts w:ascii="Cambria Math" w:hAnsi="Cambria Math" w:cs="Times New Roman"/>
+                <w:sz w:val="24"/>
+                <w:szCs w:val="24"/>
+              </w:rPr>
+              <m:t>16g</m:t>
+            </m:r>
+          </m:num>
+          <m:den>
+            <m:r>
+              <w:rPr>
+                <w:rFonts w:ascii="Cambria Math" w:hAnsi="Cambria Math" w:cs="Times New Roman"/>
+                <w:sz w:val="24"/>
+                <w:szCs w:val="24"/>
+              </w:rPr>
+              <m:t>mmol</m:t>
+            </m:r>
+          </m:den>
+        </m:f>
+        <m:r>
+          <w:rPr>
+            <w:rFonts w:ascii="Cambria Math" w:eastAsiaTheme="minorEastAsia" w:hAnsi="Cambria Math" w:cs="Times New Roman"/>
+            <w:sz w:val="24"/>
+            <w:szCs w:val="24"/>
+          </w:rPr>
+          <m:t>=3.25×</m:t>
+        </m:r>
+        <m:sSup>
+          <m:sSupPr>
+            <m:ctrlPr>
+              <w:rPr>
+                <w:rFonts w:ascii="Cambria Math" w:eastAsiaTheme="minorEastAsia" w:hAnsi="Cambria Math" w:cs="Times New Roman"/>
+                <w:i/>
+                <w:sz w:val="24"/>
+                <w:szCs w:val="24"/>
+              </w:rPr>
+            </m:ctrlPr>
+          </m:sSupPr>
+          <m:e>
+            <m:r>
+              <w:rPr>
+                <w:rFonts w:ascii="Cambria Math" w:eastAsiaTheme="minorEastAsia" w:hAnsi="Cambria Math" w:cs="Times New Roman"/>
+                <w:sz w:val="24"/>
+                <w:szCs w:val="24"/>
+              </w:rPr>
+              <m:t>10</m:t>
+            </m:r>
+          </m:e>
+          <m:sup>
+            <m:r>
+              <w:rPr>
+                <w:rFonts w:ascii="Cambria Math" w:eastAsiaTheme="minorEastAsia" w:hAnsi="Cambria Math" w:cs="Times New Roman"/>
+                <w:sz w:val="24"/>
+                <w:szCs w:val="24"/>
+              </w:rPr>
+              <m:t>-9</m:t>
+            </m:r>
+          </m:sup>
+        </m:sSup>
+        <m:r>
+          <w:rPr>
+            <w:rFonts w:ascii="Cambria Math" w:eastAsiaTheme="minorEastAsia" w:hAnsi="Cambria Math" w:cs="Times New Roman"/>
+            <w:sz w:val="24"/>
+            <w:szCs w:val="24"/>
+          </w:rPr>
+          <m:t>mmol C/</m:t>
+        </m:r>
+        <m:sSup>
+          <m:sSupPr>
+            <m:ctrlPr>
+              <w:rPr>
+                <w:rFonts w:ascii="Cambria Math" w:eastAsiaTheme="minorEastAsia" w:hAnsi="Cambria Math" w:cs="Times New Roman"/>
+                <w:i/>
+                <w:sz w:val="24"/>
+                <w:szCs w:val="24"/>
+              </w:rPr>
+            </m:ctrlPr>
+          </m:sSupPr>
+          <m:e>
+            <m:r>
+              <w:rPr>
+                <w:rFonts w:ascii="Cambria Math" w:eastAsiaTheme="minorEastAsia" w:hAnsi="Cambria Math" w:cs="Times New Roman"/>
+                <w:sz w:val="24"/>
+                <w:szCs w:val="24"/>
+              </w:rPr>
+              <m:t>m</m:t>
+            </m:r>
+          </m:e>
+          <m:sup>
+            <m:r>
+              <w:rPr>
+                <w:rFonts w:ascii="Cambria Math" w:eastAsiaTheme="minorEastAsia" w:hAnsi="Cambria Math" w:cs="Times New Roman"/>
+                <w:sz w:val="24"/>
+                <w:szCs w:val="24"/>
+              </w:rPr>
+              <m:t>3</m:t>
+            </m:r>
+          </m:sup>
+        </m:sSup>
       </m:oMath>
       <w:r>
         <w:rPr>
           <w:rFonts w:ascii="Times New Roman" w:eastAsiaTheme="minorEastAsia" w:hAnsi="Times New Roman" w:cs="Times New Roman"/>
           <w:sz w:val="24"/>
           <w:szCs w:val="24"/>
-        </w:rPr>
-        <w:t xml:space="preserve"> = </w:t>
-      </w:r>
-      <w:r>
-        <w:rPr>
-          <w:rFonts w:ascii="Times New Roman" w:eastAsiaTheme="minorEastAsia" w:hAnsi="Times New Roman" w:cs="Times New Roman"/>
-          <w:sz w:val="24"/>
-          <w:szCs w:val="24"/>
-        </w:rPr>
-        <w:t>275 mmolC/m</w:t>
-      </w:r>
-      <w:r>
-        <w:rPr>
-          <w:rFonts w:ascii="Times New Roman" w:eastAsiaTheme="minorEastAsia" w:hAnsi="Times New Roman" w:cs="Times New Roman"/>
-          <w:sz w:val="24"/>
-          <w:szCs w:val="24"/>
           <w:vertAlign w:val="superscript"/>
-        </w:rPr>
-        <w:t>3</w:t>
-      </w:r>
-      <w:r>
-        <w:rPr>
-          <w:rFonts w:ascii="Times New Roman" w:eastAsiaTheme="minorEastAsia" w:hAnsi="Times New Roman" w:cs="Times New Roman"/>
-          <w:sz w:val="24"/>
-          <w:szCs w:val="24"/>
         </w:rPr>
         <w:tab/>
       </w:r>
@@ -3805,6 +3894,7 @@
           <w:rFonts w:ascii="Times New Roman" w:eastAsiaTheme="minorEastAsia" w:hAnsi="Times New Roman" w:cs="Times New Roman"/>
           <w:sz w:val="24"/>
           <w:szCs w:val="24"/>
+          <w:vertAlign w:val="superscript"/>
         </w:rPr>
         <w:tab/>
       </w:r>
@@ -3813,6 +3903,7 @@
           <w:rFonts w:ascii="Times New Roman" w:eastAsiaTheme="minorEastAsia" w:hAnsi="Times New Roman" w:cs="Times New Roman"/>
           <w:sz w:val="24"/>
           <w:szCs w:val="24"/>
+          <w:vertAlign w:val="superscript"/>
         </w:rPr>
         <w:tab/>
       </w:r>
@@ -3821,6 +3912,7 @@
           <w:rFonts w:ascii="Times New Roman" w:eastAsiaTheme="minorEastAsia" w:hAnsi="Times New Roman" w:cs="Times New Roman"/>
           <w:sz w:val="24"/>
           <w:szCs w:val="24"/>
+          <w:vertAlign w:val="superscript"/>
         </w:rPr>
         <w:tab/>
       </w:r>
@@ -3829,6 +3921,7 @@
           <w:rFonts w:ascii="Times New Roman" w:eastAsiaTheme="minorEastAsia" w:hAnsi="Times New Roman" w:cs="Times New Roman"/>
           <w:sz w:val="24"/>
           <w:szCs w:val="24"/>
+          <w:vertAlign w:val="superscript"/>
         </w:rPr>
         <w:tab/>
       </w:r>
@@ -3837,6 +3930,7 @@
           <w:rFonts w:ascii="Times New Roman" w:eastAsiaTheme="minorEastAsia" w:hAnsi="Times New Roman" w:cs="Times New Roman"/>
           <w:sz w:val="24"/>
           <w:szCs w:val="24"/>
+          <w:vertAlign w:val="superscript"/>
         </w:rPr>
         <w:tab/>
       </w:r>
@@ -3845,6 +3939,7 @@
           <w:rFonts w:ascii="Times New Roman" w:eastAsiaTheme="minorEastAsia" w:hAnsi="Times New Roman" w:cs="Times New Roman"/>
           <w:sz w:val="24"/>
           <w:szCs w:val="24"/>
+          <w:vertAlign w:val="superscript"/>
         </w:rPr>
         <w:tab/>
       </w:r>
@@ -3853,9 +3948,26 @@
           <w:rFonts w:ascii="Times New Roman" w:eastAsiaTheme="minorEastAsia" w:hAnsi="Times New Roman" w:cs="Times New Roman"/>
           <w:sz w:val="24"/>
           <w:szCs w:val="24"/>
+          <w:vertAlign w:val="superscript"/>
         </w:rPr>
         <w:tab/>
-        <w:t>(2)</w:t>
+      </w:r>
+      <w:r>
+        <w:rPr>
+          <w:rFonts w:ascii="Times New Roman" w:eastAsiaTheme="minorEastAsia" w:hAnsi="Times New Roman" w:cs="Times New Roman"/>
+          <w:sz w:val="24"/>
+          <w:szCs w:val="24"/>
+          <w:vertAlign w:val="superscript"/>
+        </w:rPr>
+        <w:tab/>
+      </w:r>
+      <w:r>
+        <w:rPr>
+          <w:rFonts w:ascii="Times New Roman" w:eastAsiaTheme="minorEastAsia" w:hAnsi="Times New Roman" w:cs="Times New Roman"/>
+          <w:sz w:val="24"/>
+          <w:szCs w:val="24"/>
+        </w:rPr>
+        <w:t>(1)</w:t>
       </w:r>
     </w:p>
     <w:p>
@@ -3913,10 +4025,10 @@
             <w:sz w:val="24"/>
             <w:szCs w:val="24"/>
           </w:rPr>
-          <m:t>chlorophyte=1cell/ml×</m:t>
+          <m:t>picoplankton=</m:t>
         </m:r>
-        <m:sSup>
-          <m:sSupPr>
+        <m:f>
+          <m:fPr>
             <m:ctrlPr>
               <w:rPr>
                 <w:rFonts w:ascii="Cambria Math" w:hAnsi="Cambria Math" w:cs="Times New Roman"/>
@@ -3925,38 +4037,38 @@
                 <w:szCs w:val="24"/>
               </w:rPr>
             </m:ctrlPr>
-          </m:sSupPr>
-          <m:e>
+          </m:fPr>
+          <m:num>
             <m:r>
               <w:rPr>
                 <w:rFonts w:ascii="Cambria Math" w:hAnsi="Cambria Math" w:cs="Times New Roman"/>
                 <w:sz w:val="24"/>
                 <w:szCs w:val="24"/>
               </w:rPr>
-              <m:t>10</m:t>
+              <m:t>1cell</m:t>
             </m:r>
-          </m:e>
-          <m:sup>
+          </m:num>
+          <m:den>
             <m:r>
               <w:rPr>
                 <w:rFonts w:ascii="Cambria Math" w:hAnsi="Cambria Math" w:cs="Times New Roman"/>
                 <w:sz w:val="24"/>
                 <w:szCs w:val="24"/>
               </w:rPr>
-              <m:t>6</m:t>
+              <m:t>ml</m:t>
             </m:r>
-          </m:sup>
-        </m:sSup>
+          </m:den>
+        </m:f>
         <m:r>
           <w:rPr>
             <w:rFonts w:ascii="Cambria Math" w:hAnsi="Cambria Math" w:cs="Times New Roman"/>
             <w:sz w:val="24"/>
             <w:szCs w:val="24"/>
           </w:rPr>
-          <m:t>ml/</m:t>
+          <m:t>×</m:t>
         </m:r>
-        <m:sSup>
-          <m:sSupPr>
+        <m:f>
+          <m:fPr>
             <m:ctrlPr>
               <w:rPr>
                 <w:rFonts w:ascii="Cambria Math" w:hAnsi="Cambria Math" w:cs="Times New Roman"/>
@@ -3965,28 +4077,84 @@
                 <w:szCs w:val="24"/>
               </w:rPr>
             </m:ctrlPr>
-          </m:sSupPr>
-          <m:e>
+          </m:fPr>
+          <m:num>
+            <m:sSup>
+              <m:sSupPr>
+                <m:ctrlPr>
+                  <w:rPr>
+                    <w:rFonts w:ascii="Cambria Math" w:hAnsi="Cambria Math" w:cs="Times New Roman"/>
+                    <w:i/>
+                    <w:sz w:val="24"/>
+                    <w:szCs w:val="24"/>
+                  </w:rPr>
+                </m:ctrlPr>
+              </m:sSupPr>
+              <m:e>
+                <m:r>
+                  <w:rPr>
+                    <w:rFonts w:ascii="Cambria Math" w:hAnsi="Cambria Math" w:cs="Times New Roman"/>
+                    <w:sz w:val="24"/>
+                    <w:szCs w:val="24"/>
+                  </w:rPr>
+                  <m:t>10</m:t>
+                </m:r>
+              </m:e>
+              <m:sup>
+                <m:r>
+                  <w:rPr>
+                    <w:rFonts w:ascii="Cambria Math" w:hAnsi="Cambria Math" w:cs="Times New Roman"/>
+                    <w:sz w:val="24"/>
+                    <w:szCs w:val="24"/>
+                  </w:rPr>
+                  <m:t>6</m:t>
+                </m:r>
+              </m:sup>
+            </m:sSup>
             <m:r>
               <w:rPr>
                 <w:rFonts w:ascii="Cambria Math" w:hAnsi="Cambria Math" w:cs="Times New Roman"/>
                 <w:sz w:val="24"/>
                 <w:szCs w:val="24"/>
               </w:rPr>
-              <m:t>m</m:t>
+              <m:t>ml</m:t>
             </m:r>
-          </m:e>
-          <m:sup>
-            <m:r>
-              <w:rPr>
-                <w:rFonts w:ascii="Cambria Math" w:hAnsi="Cambria Math" w:cs="Times New Roman"/>
-                <w:sz w:val="24"/>
-                <w:szCs w:val="24"/>
-              </w:rPr>
-              <m:t>3</m:t>
-            </m:r>
-          </m:sup>
-        </m:sSup>
+          </m:num>
+          <m:den>
+            <m:sSup>
+              <m:sSupPr>
+                <m:ctrlPr>
+                  <w:rPr>
+                    <w:rFonts w:ascii="Cambria Math" w:hAnsi="Cambria Math" w:cs="Times New Roman"/>
+                    <w:i/>
+                    <w:sz w:val="24"/>
+                    <w:szCs w:val="24"/>
+                  </w:rPr>
+                </m:ctrlPr>
+              </m:sSupPr>
+              <m:e>
+                <m:r>
+                  <w:rPr>
+                    <w:rFonts w:ascii="Cambria Math" w:hAnsi="Cambria Math" w:cs="Times New Roman"/>
+                    <w:sz w:val="24"/>
+                    <w:szCs w:val="24"/>
+                  </w:rPr>
+                  <m:t>m</m:t>
+                </m:r>
+              </m:e>
+              <m:sup>
+                <m:r>
+                  <w:rPr>
+                    <w:rFonts w:ascii="Cambria Math" w:hAnsi="Cambria Math" w:cs="Times New Roman"/>
+                    <w:sz w:val="24"/>
+                    <w:szCs w:val="24"/>
+                  </w:rPr>
+                  <m:t>3</m:t>
+                </m:r>
+              </m:sup>
+            </m:sSup>
+          </m:den>
+        </m:f>
         <m:r>
           <w:rPr>
             <w:rFonts w:ascii="Cambria Math" w:hAnsi="Cambria Math" w:cs="Times New Roman"/>
@@ -4105,8 +4273,120 @@
             <w:sz w:val="24"/>
             <w:szCs w:val="24"/>
           </w:rPr>
-          <m:t>×10%×50%÷16g/mol</m:t>
+          <m:t>×10%×50%÷</m:t>
         </m:r>
+        <m:f>
+          <m:fPr>
+            <m:ctrlPr>
+              <w:rPr>
+                <w:rFonts w:ascii="Cambria Math" w:hAnsi="Cambria Math" w:cs="Times New Roman"/>
+                <w:i/>
+                <w:sz w:val="24"/>
+                <w:szCs w:val="24"/>
+              </w:rPr>
+            </m:ctrlPr>
+          </m:fPr>
+          <m:num>
+            <m:r>
+              <w:rPr>
+                <w:rFonts w:ascii="Cambria Math" w:hAnsi="Cambria Math" w:cs="Times New Roman"/>
+                <w:sz w:val="24"/>
+                <w:szCs w:val="24"/>
+              </w:rPr>
+              <m:t>16g</m:t>
+            </m:r>
+          </m:num>
+          <m:den>
+            <m:r>
+              <w:rPr>
+                <w:rFonts w:ascii="Cambria Math" w:hAnsi="Cambria Math" w:cs="Times New Roman"/>
+                <w:sz w:val="24"/>
+                <w:szCs w:val="24"/>
+              </w:rPr>
+              <m:t>mol</m:t>
+            </m:r>
+          </m:den>
+        </m:f>
+        <m:r>
+          <w:rPr>
+            <w:rFonts w:ascii="Cambria Math" w:eastAsiaTheme="minorEastAsia" w:hAnsi="Cambria Math" w:cs="Times New Roman"/>
+            <w:sz w:val="24"/>
+            <w:szCs w:val="24"/>
+          </w:rPr>
+          <m:t>=2.75×</m:t>
+        </m:r>
+        <m:sSup>
+          <m:sSupPr>
+            <m:ctrlPr>
+              <w:rPr>
+                <w:rFonts w:ascii="Cambria Math" w:eastAsiaTheme="minorEastAsia" w:hAnsi="Cambria Math" w:cs="Times New Roman"/>
+                <w:i/>
+                <w:sz w:val="24"/>
+                <w:szCs w:val="24"/>
+              </w:rPr>
+            </m:ctrlPr>
+          </m:sSupPr>
+          <m:e>
+            <m:r>
+              <w:rPr>
+                <w:rFonts w:ascii="Cambria Math" w:eastAsiaTheme="minorEastAsia" w:hAnsi="Cambria Math" w:cs="Times New Roman"/>
+                <w:sz w:val="24"/>
+                <w:szCs w:val="24"/>
+              </w:rPr>
+              <m:t>10</m:t>
+            </m:r>
+          </m:e>
+          <m:sup>
+            <m:r>
+              <w:rPr>
+                <w:rFonts w:ascii="Cambria Math" w:eastAsiaTheme="minorEastAsia" w:hAnsi="Cambria Math" w:cs="Times New Roman"/>
+                <w:sz w:val="24"/>
+                <w:szCs w:val="24"/>
+              </w:rPr>
+              <m:t>-10</m:t>
+            </m:r>
+          </m:sup>
+        </m:sSup>
+        <m:r>
+          <w:rPr>
+            <w:rFonts w:ascii="Cambria Math" w:eastAsiaTheme="minorEastAsia" w:hAnsi="Cambria Math" w:cs="Times New Roman"/>
+            <w:sz w:val="24"/>
+            <w:szCs w:val="24"/>
+          </w:rPr>
+          <m:t>mmolC/</m:t>
+        </m:r>
+        <m:sSup>
+          <m:sSupPr>
+            <m:ctrlPr>
+              <w:rPr>
+                <w:rFonts w:ascii="Cambria Math" w:eastAsiaTheme="minorEastAsia" w:hAnsi="Cambria Math" w:cs="Times New Roman"/>
+                <w:i/>
+                <w:sz w:val="24"/>
+                <w:szCs w:val="24"/>
+              </w:rPr>
+            </m:ctrlPr>
+          </m:sSupPr>
+          <m:e>
+            <m:r>
+              <w:rPr>
+                <w:rFonts w:ascii="Cambria Math" w:eastAsiaTheme="minorEastAsia" w:hAnsi="Cambria Math" w:cs="Times New Roman"/>
+                <w:sz w:val="24"/>
+                <w:szCs w:val="24"/>
+              </w:rPr>
+              <m:t>m</m:t>
+            </m:r>
+          </m:e>
+          <m:sup>
+            <m:r>
+              <w:rPr>
+                <w:rFonts w:ascii="Cambria Math" w:eastAsiaTheme="minorEastAsia" w:hAnsi="Cambria Math" w:cs="Times New Roman"/>
+                <w:sz w:val="24"/>
+                <w:szCs w:val="24"/>
+              </w:rPr>
+              <m:t>3</m:t>
+            </m:r>
+          </m:sup>
+        </m:sSup>
       </m:oMath>
       <w:r>
         <w:rPr>
@@ -4114,16 +4394,499 @@
           <w:sz w:val="24"/>
           <w:szCs w:val="24"/>
         </w:rPr>
-        <w:t xml:space="preserve"> = 275 mmolC/m</w:t>
+        <w:t xml:space="preserve"> </w:t>
       </w:r>
       <w:r>
         <w:rPr>
           <w:rFonts w:ascii="Times New Roman" w:eastAsiaTheme="minorEastAsia" w:hAnsi="Times New Roman" w:cs="Times New Roman"/>
           <w:sz w:val="24"/>
           <w:szCs w:val="24"/>
-          <w:vertAlign w:val="superscript"/>
-        </w:rPr>
-        <w:t>3</w:t>
+        </w:rPr>
+        <w:tab/>
+      </w:r>
+      <w:r>
+        <w:rPr>
+          <w:rFonts w:ascii="Times New Roman" w:eastAsiaTheme="minorEastAsia" w:hAnsi="Times New Roman" w:cs="Times New Roman"/>
+          <w:sz w:val="24"/>
+          <w:szCs w:val="24"/>
+        </w:rPr>
+        <w:tab/>
+      </w:r>
+      <w:r>
+        <w:rPr>
+          <w:rFonts w:ascii="Times New Roman" w:eastAsiaTheme="minorEastAsia" w:hAnsi="Times New Roman" w:cs="Times New Roman"/>
+          <w:sz w:val="24"/>
+          <w:szCs w:val="24"/>
+        </w:rPr>
+        <w:tab/>
+      </w:r>
+      <w:r>
+        <w:rPr>
+          <w:rFonts w:ascii="Times New Roman" w:eastAsiaTheme="minorEastAsia" w:hAnsi="Times New Roman" w:cs="Times New Roman"/>
+          <w:sz w:val="24"/>
+          <w:szCs w:val="24"/>
+        </w:rPr>
+        <w:tab/>
+      </w:r>
+      <w:r>
+        <w:rPr>
+          <w:rFonts w:ascii="Times New Roman" w:eastAsiaTheme="minorEastAsia" w:hAnsi="Times New Roman" w:cs="Times New Roman"/>
+          <w:sz w:val="24"/>
+          <w:szCs w:val="24"/>
+        </w:rPr>
+        <w:tab/>
+      </w:r>
+      <w:r>
+        <w:rPr>
+          <w:rFonts w:ascii="Times New Roman" w:eastAsiaTheme="minorEastAsia" w:hAnsi="Times New Roman" w:cs="Times New Roman"/>
+          <w:sz w:val="24"/>
+          <w:szCs w:val="24"/>
+        </w:rPr>
+        <w:tab/>
+      </w:r>
+      <w:r>
+        <w:rPr>
+          <w:rFonts w:ascii="Times New Roman" w:eastAsiaTheme="minorEastAsia" w:hAnsi="Times New Roman" w:cs="Times New Roman"/>
+          <w:sz w:val="24"/>
+          <w:szCs w:val="24"/>
+        </w:rPr>
+        <w:tab/>
+      </w:r>
+      <w:r>
+        <w:rPr>
+          <w:rFonts w:ascii="Times New Roman" w:eastAsiaTheme="minorEastAsia" w:hAnsi="Times New Roman" w:cs="Times New Roman"/>
+          <w:sz w:val="24"/>
+          <w:szCs w:val="24"/>
+        </w:rPr>
+        <w:tab/>
+        <w:t>(2)</w:t>
+      </w:r>
+    </w:p>
+    <w:p>
+      <w:pPr>
+        <w:rPr>
+          <w:rFonts w:ascii="Times New Roman" w:hAnsi="Times New Roman" w:cs="Times New Roman"/>
+          <w:sz w:val="24"/>
+          <w:szCs w:val="24"/>
+        </w:rPr>
+      </w:pPr>
+      <m:oMath>
+        <m:r>
+          <w:rPr>
+            <w:rFonts w:ascii="Cambria Math" w:hAnsi="Cambria Math" w:cs="Times New Roman"/>
+            <w:sz w:val="24"/>
+            <w:szCs w:val="24"/>
+          </w:rPr>
+          <m:t>1</m:t>
+        </m:r>
+        <m:f>
+          <m:fPr>
+            <m:ctrlPr>
+              <w:rPr>
+                <w:rFonts w:ascii="Cambria Math" w:hAnsi="Cambria Math" w:cs="Times New Roman"/>
+                <w:i/>
+                <w:sz w:val="24"/>
+                <w:szCs w:val="24"/>
+              </w:rPr>
+            </m:ctrlPr>
+          </m:fPr>
+          <m:num>
+            <m:r>
+              <w:rPr>
+                <w:rFonts w:ascii="Cambria Math" w:hAnsi="Cambria Math" w:cs="Times New Roman"/>
+                <w:sz w:val="24"/>
+                <w:szCs w:val="24"/>
+              </w:rPr>
+              <m:t>cell</m:t>
+            </m:r>
+          </m:num>
+          <m:den>
+            <m:r>
+              <w:rPr>
+                <w:rFonts w:ascii="Cambria Math" w:hAnsi="Cambria Math" w:cs="Times New Roman"/>
+                <w:sz w:val="24"/>
+                <w:szCs w:val="24"/>
+              </w:rPr>
+              <m:t>ml</m:t>
+            </m:r>
+          </m:den>
+        </m:f>
+        <m:r>
+          <w:rPr>
+            <w:rFonts w:ascii="Cambria Math" w:hAnsi="Cambria Math" w:cs="Times New Roman"/>
+            <w:sz w:val="24"/>
+            <w:szCs w:val="24"/>
+          </w:rPr>
+          <m:t>chlorophyte=</m:t>
+        </m:r>
+        <m:f>
+          <m:fPr>
+            <m:ctrlPr>
+              <w:rPr>
+                <w:rFonts w:ascii="Cambria Math" w:hAnsi="Cambria Math" w:cs="Times New Roman"/>
+                <w:i/>
+                <w:sz w:val="24"/>
+                <w:szCs w:val="24"/>
+              </w:rPr>
+            </m:ctrlPr>
+          </m:fPr>
+          <m:num>
+            <m:r>
+              <w:rPr>
+                <w:rFonts w:ascii="Cambria Math" w:hAnsi="Cambria Math" w:cs="Times New Roman"/>
+                <w:sz w:val="24"/>
+                <w:szCs w:val="24"/>
+              </w:rPr>
+              <m:t>1cell</m:t>
+            </m:r>
+          </m:num>
+          <m:den>
+            <m:r>
+              <w:rPr>
+                <w:rFonts w:ascii="Cambria Math" w:hAnsi="Cambria Math" w:cs="Times New Roman"/>
+                <w:sz w:val="24"/>
+                <w:szCs w:val="24"/>
+              </w:rPr>
+              <m:t>ml</m:t>
+            </m:r>
+          </m:den>
+        </m:f>
+        <m:r>
+          <w:rPr>
+            <w:rFonts w:ascii="Cambria Math" w:hAnsi="Cambria Math" w:cs="Times New Roman"/>
+            <w:sz w:val="24"/>
+            <w:szCs w:val="24"/>
+          </w:rPr>
+          <m:t>×</m:t>
+        </m:r>
+        <m:f>
+          <m:fPr>
+            <m:ctrlPr>
+              <w:rPr>
+                <w:rFonts w:ascii="Cambria Math" w:hAnsi="Cambria Math" w:cs="Times New Roman"/>
+                <w:i/>
+                <w:sz w:val="24"/>
+                <w:szCs w:val="24"/>
+              </w:rPr>
+            </m:ctrlPr>
+          </m:fPr>
+          <m:num>
+            <m:sSup>
+              <m:sSupPr>
+                <m:ctrlPr>
+                  <w:rPr>
+                    <w:rFonts w:ascii="Cambria Math" w:hAnsi="Cambria Math" w:cs="Times New Roman"/>
+                    <w:i/>
+                    <w:sz w:val="24"/>
+                    <w:szCs w:val="24"/>
+                  </w:rPr>
+                </m:ctrlPr>
+              </m:sSupPr>
+              <m:e>
+                <m:r>
+                  <w:rPr>
+                    <w:rFonts w:ascii="Cambria Math" w:hAnsi="Cambria Math" w:cs="Times New Roman"/>
+                    <w:sz w:val="24"/>
+                    <w:szCs w:val="24"/>
+                  </w:rPr>
+                  <m:t>10</m:t>
+                </m:r>
+              </m:e>
+              <m:sup>
+                <m:r>
+                  <w:rPr>
+                    <w:rFonts w:ascii="Cambria Math" w:hAnsi="Cambria Math" w:cs="Times New Roman"/>
+                    <w:sz w:val="24"/>
+                    <w:szCs w:val="24"/>
+                  </w:rPr>
+                  <m:t>6</m:t>
+                </m:r>
+              </m:sup>
+            </m:sSup>
+            <m:r>
+              <w:rPr>
+                <w:rFonts w:ascii="Cambria Math" w:hAnsi="Cambria Math" w:cs="Times New Roman"/>
+                <w:sz w:val="24"/>
+                <w:szCs w:val="24"/>
+              </w:rPr>
+              <m:t>ml</m:t>
+            </m:r>
+          </m:num>
+          <m:den>
+            <m:sSup>
+              <m:sSupPr>
+                <m:ctrlPr>
+                  <w:rPr>
+                    <w:rFonts w:ascii="Cambria Math" w:hAnsi="Cambria Math" w:cs="Times New Roman"/>
+                    <w:i/>
+                    <w:sz w:val="24"/>
+                    <w:szCs w:val="24"/>
+                  </w:rPr>
+                </m:ctrlPr>
+              </m:sSupPr>
+              <m:e>
+                <m:r>
+                  <w:rPr>
+                    <w:rFonts w:ascii="Cambria Math" w:hAnsi="Cambria Math" w:cs="Times New Roman"/>
+                    <w:sz w:val="24"/>
+                    <w:szCs w:val="24"/>
+                  </w:rPr>
+                  <m:t>m</m:t>
+                </m:r>
+              </m:e>
+              <m:sup>
+                <m:r>
+                  <w:rPr>
+                    <w:rFonts w:ascii="Cambria Math" w:hAnsi="Cambria Math" w:cs="Times New Roman"/>
+                    <w:sz w:val="24"/>
+                    <w:szCs w:val="24"/>
+                  </w:rPr>
+                  <m:t>3</m:t>
+                </m:r>
+              </m:sup>
+            </m:sSup>
+          </m:den>
+        </m:f>
+        <m:r>
+          <w:rPr>
+            <w:rFonts w:ascii="Cambria Math" w:hAnsi="Cambria Math" w:cs="Times New Roman"/>
+            <w:sz w:val="24"/>
+            <w:szCs w:val="24"/>
+          </w:rPr>
+          <m:t>×110</m:t>
+        </m:r>
+        <m:r>
+          <w:rPr>
+            <w:rFonts w:ascii="Cambria Math" w:hAnsi="Cambria Math" w:cs="Times New Roman"/>
+            <w:sz w:val="20"/>
+            <w:szCs w:val="20"/>
+          </w:rPr>
+          <m:t>μ</m:t>
+        </m:r>
+        <m:sSup>
+          <m:sSupPr>
+            <m:ctrlPr>
+              <w:rPr>
+                <w:rFonts w:ascii="Cambria Math" w:hAnsi="Cambria Math" w:cs="Times New Roman"/>
+                <w:i/>
+                <w:sz w:val="20"/>
+                <w:szCs w:val="20"/>
+              </w:rPr>
+            </m:ctrlPr>
+          </m:sSupPr>
+          <m:e>
+            <m:r>
+              <w:rPr>
+                <w:rFonts w:ascii="Cambria Math" w:hAnsi="Cambria Math" w:cs="Times New Roman"/>
+                <w:sz w:val="20"/>
+                <w:szCs w:val="20"/>
+              </w:rPr>
+              <m:t>m</m:t>
+            </m:r>
+          </m:e>
+          <m:sup>
+            <m:r>
+              <w:rPr>
+                <w:rFonts w:ascii="Cambria Math" w:hAnsi="Cambria Math" w:cs="Times New Roman"/>
+                <w:sz w:val="20"/>
+                <w:szCs w:val="20"/>
+              </w:rPr>
+              <m:t>3</m:t>
+            </m:r>
+          </m:sup>
+        </m:sSup>
+        <m:r>
+          <w:rPr>
+            <w:rFonts w:ascii="Cambria Math" w:hAnsi="Cambria Math" w:cs="Times New Roman"/>
+            <w:sz w:val="24"/>
+            <w:szCs w:val="24"/>
+          </w:rPr>
+          <m:t>×</m:t>
+        </m:r>
+        <m:f>
+          <m:fPr>
+            <m:ctrlPr>
+              <w:rPr>
+                <w:rFonts w:ascii="Cambria Math" w:hAnsi="Cambria Math" w:cs="Times New Roman"/>
+                <w:i/>
+                <w:sz w:val="24"/>
+                <w:szCs w:val="24"/>
+              </w:rPr>
+            </m:ctrlPr>
+          </m:fPr>
+          <m:num>
+            <m:r>
+              <w:rPr>
+                <w:rFonts w:ascii="Cambria Math" w:hAnsi="Cambria Math" w:cs="Times New Roman"/>
+                <w:sz w:val="24"/>
+                <w:szCs w:val="24"/>
+              </w:rPr>
+              <m:t>800kg</m:t>
+            </m:r>
+          </m:num>
+          <m:den>
+            <m:sSup>
+              <m:sSupPr>
+                <m:ctrlPr>
+                  <w:rPr>
+                    <w:rFonts w:ascii="Cambria Math" w:hAnsi="Cambria Math" w:cs="Times New Roman"/>
+                    <w:i/>
+                    <w:sz w:val="24"/>
+                    <w:szCs w:val="24"/>
+                  </w:rPr>
+                </m:ctrlPr>
+              </m:sSupPr>
+              <m:e>
+                <m:r>
+                  <w:rPr>
+                    <w:rFonts w:ascii="Cambria Math" w:hAnsi="Cambria Math" w:cs="Times New Roman"/>
+                    <w:sz w:val="24"/>
+                    <w:szCs w:val="24"/>
+                  </w:rPr>
+                  <m:t>m</m:t>
+                </m:r>
+              </m:e>
+              <m:sup>
+                <m:r>
+                  <w:rPr>
+                    <w:rFonts w:ascii="Cambria Math" w:hAnsi="Cambria Math" w:cs="Times New Roman"/>
+                    <w:sz w:val="24"/>
+                    <w:szCs w:val="24"/>
+                  </w:rPr>
+                  <m:t>3</m:t>
+                </m:r>
+              </m:sup>
+            </m:sSup>
+          </m:den>
+        </m:f>
+        <m:r>
+          <w:rPr>
+            <w:rFonts w:ascii="Cambria Math" w:hAnsi="Cambria Math" w:cs="Times New Roman"/>
+            <w:sz w:val="24"/>
+            <w:szCs w:val="24"/>
+          </w:rPr>
+          <m:t>×10%×50%÷</m:t>
+        </m:r>
+        <m:f>
+          <m:fPr>
+            <m:ctrlPr>
+              <w:rPr>
+                <w:rFonts w:ascii="Cambria Math" w:hAnsi="Cambria Math" w:cs="Times New Roman"/>
+                <w:i/>
+                <w:sz w:val="24"/>
+                <w:szCs w:val="24"/>
+              </w:rPr>
+            </m:ctrlPr>
+          </m:fPr>
+          <m:num>
+            <m:r>
+              <w:rPr>
+                <w:rFonts w:ascii="Cambria Math" w:hAnsi="Cambria Math" w:cs="Times New Roman"/>
+                <w:sz w:val="24"/>
+                <w:szCs w:val="24"/>
+              </w:rPr>
+              <m:t>16g</m:t>
+            </m:r>
+          </m:num>
+          <m:den>
+            <m:r>
+              <w:rPr>
+                <w:rFonts w:ascii="Cambria Math" w:hAnsi="Cambria Math" w:cs="Times New Roman"/>
+                <w:sz w:val="24"/>
+                <w:szCs w:val="24"/>
+              </w:rPr>
+              <m:t>mol</m:t>
+            </m:r>
+          </m:den>
+        </m:f>
+        <m:r>
+          <w:rPr>
+            <w:rFonts w:ascii="Cambria Math" w:eastAsiaTheme="minorEastAsia" w:hAnsi="Cambria Math" w:cs="Times New Roman"/>
+            <w:sz w:val="24"/>
+            <w:szCs w:val="24"/>
+          </w:rPr>
+          <m:t>=2.75×</m:t>
+        </m:r>
+        <m:sSup>
+          <m:sSupPr>
+            <m:ctrlPr>
+              <w:rPr>
+                <w:rFonts w:ascii="Cambria Math" w:eastAsiaTheme="minorEastAsia" w:hAnsi="Cambria Math" w:cs="Times New Roman"/>
+                <w:i/>
+                <w:sz w:val="24"/>
+                <w:szCs w:val="24"/>
+              </w:rPr>
+            </m:ctrlPr>
+          </m:sSupPr>
+          <m:e>
+            <m:r>
+              <w:rPr>
+                <w:rFonts w:ascii="Cambria Math" w:eastAsiaTheme="minorEastAsia" w:hAnsi="Cambria Math" w:cs="Times New Roman"/>
+                <w:sz w:val="24"/>
+                <w:szCs w:val="24"/>
+              </w:rPr>
+              <m:t>10</m:t>
+            </m:r>
+          </m:e>
+          <m:sup>
+            <m:r>
+              <w:rPr>
+                <w:rFonts w:ascii="Cambria Math" w:eastAsiaTheme="minorEastAsia" w:hAnsi="Cambria Math" w:cs="Times New Roman"/>
+                <w:sz w:val="24"/>
+                <w:szCs w:val="24"/>
+              </w:rPr>
+              <m:t>-10</m:t>
+            </m:r>
+          </m:sup>
+        </m:sSup>
+        <m:r>
+          <w:rPr>
+            <w:rFonts w:ascii="Cambria Math" w:eastAsiaTheme="minorEastAsia" w:hAnsi="Cambria Math" w:cs="Times New Roman"/>
+            <w:sz w:val="24"/>
+            <w:szCs w:val="24"/>
+          </w:rPr>
+          <m:t>mmolC/</m:t>
+        </m:r>
+        <m:sSup>
+          <m:sSupPr>
+            <m:ctrlPr>
+              <w:rPr>
+                <w:rFonts w:ascii="Cambria Math" w:eastAsiaTheme="minorEastAsia" w:hAnsi="Cambria Math" w:cs="Times New Roman"/>
+                <w:i/>
+                <w:sz w:val="24"/>
+                <w:szCs w:val="24"/>
+              </w:rPr>
+            </m:ctrlPr>
+          </m:sSupPr>
+          <m:e>
+            <m:r>
+              <w:rPr>
+                <w:rFonts w:ascii="Cambria Math" w:eastAsiaTheme="minorEastAsia" w:hAnsi="Cambria Math" w:cs="Times New Roman"/>
+                <w:sz w:val="24"/>
+                <w:szCs w:val="24"/>
+              </w:rPr>
+              <m:t>m</m:t>
+            </m:r>
+          </m:e>
+          <m:sup>
+            <m:r>
+              <w:rPr>
+                <w:rFonts w:ascii="Cambria Math" w:eastAsiaTheme="minorEastAsia" w:hAnsi="Cambria Math" w:cs="Times New Roman"/>
+                <w:sz w:val="24"/>
+                <w:szCs w:val="24"/>
+              </w:rPr>
+              <m:t>3</m:t>
+            </m:r>
+          </m:sup>
+        </m:sSup>
+      </m:oMath>
+      <w:r>
+        <w:rPr>
+          <w:rFonts w:ascii="Times New Roman" w:eastAsiaTheme="minorEastAsia" w:hAnsi="Times New Roman" w:cs="Times New Roman"/>
+          <w:sz w:val="24"/>
+          <w:szCs w:val="24"/>
+        </w:rPr>
+        <w:t xml:space="preserve"> </w:t>
       </w:r>
       <w:r>
         <w:rPr>
@@ -4476,7 +5239,7 @@
                 <w:sz w:val="24"/>
                 <w:szCs w:val="24"/>
               </w:rPr>
-              <m:t>5</m:t>
+              <m:t>-8</m:t>
             </m:r>
           </m:sup>
         </m:sSup>
@@ -4544,40 +5307,8 @@
           <w:szCs w:val="24"/>
         </w:rPr>
         <w:tab/>
+        <w:t>(4)</w:t>
       </w:r>
-      <w:r>
-        <w:rPr>
-          <w:rFonts w:ascii="Times New Roman" w:eastAsiaTheme="minorEastAsia" w:hAnsi="Times New Roman" w:cs="Times New Roman"/>
-          <w:sz w:val="24"/>
-          <w:szCs w:val="24"/>
-        </w:rPr>
-        <w:t>(</w:t>
-      </w:r>
-      <w:r>
-        <w:rPr>
-          <w:rFonts w:ascii="Times New Roman" w:eastAsiaTheme="minorEastAsia" w:hAnsi="Times New Roman" w:cs="Times New Roman"/>
-          <w:sz w:val="24"/>
-          <w:szCs w:val="24"/>
-        </w:rPr>
-        <w:t>4</w:t>
-      </w:r>
-      <w:r>
-        <w:rPr>
-          <w:rFonts w:ascii="Times New Roman" w:eastAsiaTheme="minorEastAsia" w:hAnsi="Times New Roman" w:cs="Times New Roman"/>
-          <w:sz w:val="24"/>
-          <w:szCs w:val="24"/>
-        </w:rPr>
-        <w:t>)</w:t>
-      </w:r>
-    </w:p>
-    <w:p>
-      <w:pPr>
-        <w:rPr>
-          <w:rFonts w:ascii="Times New Roman" w:hAnsi="Times New Roman" w:cs="Times New Roman"/>
-          <w:sz w:val="24"/>
-          <w:szCs w:val="24"/>
-        </w:rPr>
-      </w:pPr>
     </w:p>
     <w:p>
       <w:pPr>
@@ -4594,7 +5325,6 @@
             <w:sz w:val="24"/>
             <w:szCs w:val="24"/>
           </w:rPr>
-          <w:lastRenderedPageBreak/>
           <m:t>Phycocyanin ~ Concentration of cyanobacteria (Dolichospermum+picoplankton)</m:t>
         </m:r>
       </m:oMath>

</xml_diff>

<commit_message>
update process data for phytoplankton biomas with latest conversion factor
</commit_message>
<xml_diff>
--- a/data-governance/MARVL Conversion (Phytoplankton).docx
+++ b/data-governance/MARVL Conversion (Phytoplankton).docx
@@ -2703,7 +2703,15 @@
                 <w:sz w:val="24"/>
                 <w:szCs w:val="24"/>
               </w:rPr>
-              <w:t>ar00757</w:t>
+              <w:t>ar0075</w:t>
+            </w:r>
+            <w:r>
+              <w:rPr>
+                <w:rFonts w:ascii="Times New Roman" w:hAnsi="Times New Roman" w:cs="Times New Roman"/>
+                <w:sz w:val="24"/>
+                <w:szCs w:val="24"/>
+              </w:rPr>
+              <w:t>6</w:t>
             </w:r>
             <w:r>
               <w:rPr>

</xml_diff>

<commit_message>
update marvl plot with latest conversion factor for phytoplankton biomass
</commit_message>
<xml_diff>
--- a/data-governance/MARVL Conversion (Phytoplankton).docx
+++ b/data-governance/MARVL Conversion (Phytoplankton).docx
@@ -3793,7 +3793,7 @@
                 <w:sz w:val="24"/>
                 <w:szCs w:val="24"/>
               </w:rPr>
-              <m:t>16g</m:t>
+              <m:t>0.016g</m:t>
             </m:r>
           </m:num>
           <m:den>
@@ -3843,7 +3843,7 @@
                 <w:sz w:val="24"/>
                 <w:szCs w:val="24"/>
               </w:rPr>
-              <m:t>-9</m:t>
+              <m:t>-3</m:t>
             </m:r>
           </m:sup>
         </m:sSup>
@@ -3976,6 +3976,31 @@
           <w:szCs w:val="24"/>
         </w:rPr>
         <w:t>(1)</w:t>
+      </w:r>
+    </w:p>
+    <w:p>
+      <w:pPr>
+        <w:rPr>
+          <w:rFonts w:ascii="Times New Roman" w:hAnsi="Times New Roman" w:cs="Times New Roman"/>
+          <w:sz w:val="20"/>
+          <w:szCs w:val="20"/>
+        </w:rPr>
+      </w:pPr>
+      <w:r>
+        <w:rPr>
+          <w:rFonts w:ascii="Times New Roman" w:eastAsiaTheme="minorEastAsia" w:hAnsi="Times New Roman" w:cs="Times New Roman"/>
+          <w:sz w:val="20"/>
+          <w:szCs w:val="20"/>
+        </w:rPr>
+        <w:t xml:space="preserve"> </w:t>
+      </w:r>
+      <w:r>
+        <w:rPr>
+          <w:rFonts w:ascii="Times New Roman" w:eastAsiaTheme="minorEastAsia" w:hAnsi="Times New Roman" w:cs="Times New Roman"/>
+          <w:sz w:val="20"/>
+          <w:szCs w:val="20"/>
+        </w:rPr>
+        <w:tab/>
       </w:r>
     </w:p>
     <w:p>
@@ -4351,7 +4376,7 @@
                 <w:sz w:val="24"/>
                 <w:szCs w:val="24"/>
               </w:rPr>
-              <m:t>-10</m:t>
+              <m:t>-4</m:t>
             </m:r>
           </m:sup>
         </m:sSup>
@@ -4843,7 +4868,7 @@
                 <w:sz w:val="24"/>
                 <w:szCs w:val="24"/>
               </w:rPr>
-              <m:t>-10</m:t>
+              <m:t>-4</m:t>
             </m:r>
           </m:sup>
         </m:sSup>
@@ -5247,7 +5272,7 @@
                 <w:sz w:val="24"/>
                 <w:szCs w:val="24"/>
               </w:rPr>
-              <m:t>-8</m:t>
+              <m:t>-2</m:t>
             </m:r>
           </m:sup>
         </m:sSup>

</xml_diff>